<commit_message>
Ducument upadted with logo
</commit_message>
<xml_diff>
--- a/Git-guide.docx
+++ b/Git-guide.docx
@@ -15,18 +15,100 @@
           <w:u w:val="single"/>
         </w:rPr>
       </w:pPr>
-      <w:proofErr w:type="gramStart"/>
-      <w:r>
-        <w:rPr>
-          <w:rFonts w:eastAsia="Times New Roman" w:cstheme="minorHAnsi"/>
-          <w:b/>
-          <w:bCs/>
+      <w:r>
+        <w:rPr>
+          <w:rFonts w:eastAsia="Times New Roman" w:cstheme="minorHAnsi"/>
+          <w:b/>
+          <w:bCs/>
+          <w:noProof/>
           <w:sz w:val="40"/>
           <w:szCs w:val="40"/>
           <w:u w:val="single"/>
         </w:rPr>
-        <w:t>c</w:t>
-      </w:r>
+        <w:drawing>
+          <wp:anchor distT="0" distB="0" distL="114300" distR="114300" simplePos="0" relativeHeight="251660288" behindDoc="0" locked="0" layoutInCell="1" allowOverlap="1">
+            <wp:simplePos x="0" y="0"/>
+            <wp:positionH relativeFrom="column">
+              <wp:posOffset>4727575</wp:posOffset>
+            </wp:positionH>
+            <wp:positionV relativeFrom="paragraph">
+              <wp:posOffset>-352425</wp:posOffset>
+            </wp:positionV>
+            <wp:extent cx="2077085" cy="1019175"/>
+            <wp:effectExtent l="95250" t="57150" r="56515" b="352425"/>
+            <wp:wrapThrough wrapText="bothSides">
+              <wp:wrapPolygon edited="0">
+                <wp:start x="-594" y="-1211"/>
+                <wp:lineTo x="-991" y="29069"/>
+                <wp:lineTo x="22188" y="29069"/>
+                <wp:lineTo x="22188" y="5249"/>
+                <wp:lineTo x="21990" y="-404"/>
+                <wp:lineTo x="21792" y="-1211"/>
+                <wp:lineTo x="-594" y="-1211"/>
+              </wp:wrapPolygon>
+            </wp:wrapThrough>
+            <wp:docPr id="3" name="Picture 1" descr="D:\gitremote\git-github.PNG"/>
+            <wp:cNvGraphicFramePr>
+              <a:graphicFrameLocks xmlns:a="http://schemas.openxmlformats.org/drawingml/2006/main" noChangeAspect="1"/>
+            </wp:cNvGraphicFramePr>
+            <a:graphic xmlns:a="http://schemas.openxmlformats.org/drawingml/2006/main">
+              <a:graphicData uri="http://schemas.openxmlformats.org/drawingml/2006/picture">
+                <pic:pic xmlns:pic="http://schemas.openxmlformats.org/drawingml/2006/picture">
+                  <pic:nvPicPr>
+                    <pic:cNvPr id="0" name="Picture 1" descr="D:\gitremote\git-github.PNG"/>
+                    <pic:cNvPicPr>
+                      <a:picLocks noChangeAspect="1" noChangeArrowheads="1"/>
+                    </pic:cNvPicPr>
+                  </pic:nvPicPr>
+                  <pic:blipFill>
+                    <a:blip r:embed="rId4"/>
+                    <a:srcRect/>
+                    <a:stretch>
+                      <a:fillRect/>
+                    </a:stretch>
+                  </pic:blipFill>
+                  <pic:spPr bwMode="auto">
+                    <a:xfrm>
+                      <a:off x="0" y="0"/>
+                      <a:ext cx="2077085" cy="1019175"/>
+                    </a:xfrm>
+                    <a:prstGeom prst="roundRect">
+                      <a:avLst>
+                        <a:gd name="adj" fmla="val 4167"/>
+                      </a:avLst>
+                    </a:prstGeom>
+                    <a:solidFill>
+                      <a:srgbClr val="FFFFFF"/>
+                    </a:solidFill>
+                    <a:ln w="76200" cap="sq">
+                      <a:solidFill>
+                        <a:srgbClr val="292929"/>
+                      </a:solidFill>
+                      <a:miter lim="800000"/>
+                    </a:ln>
+                    <a:effectLst>
+                      <a:reflection blurRad="12700" stA="28000" endPos="28000" dist="5000" dir="5400000" sy="-100000" algn="bl" rotWithShape="0"/>
+                    </a:effectLst>
+                    <a:scene3d>
+                      <a:camera prst="orthographicFront"/>
+                      <a:lightRig rig="threePt" dir="t">
+                        <a:rot lat="0" lon="0" rev="2700000"/>
+                      </a:lightRig>
+                    </a:scene3d>
+                    <a:sp3d>
+                      <a:bevelT h="38100"/>
+                      <a:contourClr>
+                        <a:srgbClr val="C0C0C0"/>
+                      </a:contourClr>
+                    </a:sp3d>
+                  </pic:spPr>
+                </pic:pic>
+              </a:graphicData>
+            </a:graphic>
+          </wp:anchor>
+        </w:drawing>
+      </w:r>
+      <w:proofErr w:type="gramStart"/>
       <w:r>
         <w:rPr>
           <w:rFonts w:eastAsia="Times New Roman" w:cstheme="minorHAnsi"/>
@@ -36,9 +118,8 @@
           <w:szCs w:val="40"/>
           <w:u w:val="single"/>
         </w:rPr>
-        <w:t>reate</w:t>
-      </w:r>
-      <w:proofErr w:type="gramEnd"/>
+        <w:t>c</w:t>
+      </w:r>
       <w:r>
         <w:rPr>
           <w:rFonts w:eastAsia="Times New Roman" w:cstheme="minorHAnsi"/>
@@ -48,126 +129,10 @@
           <w:szCs w:val="40"/>
           <w:u w:val="single"/>
         </w:rPr>
-        <w:t xml:space="preserve"> a new repository</w:t>
-      </w:r>
-    </w:p>
-    <w:p>
-      <w:pPr>
-        <w:spacing w:after="0" w:line="240" w:lineRule="auto"/>
-        <w:rPr>
-          <w:rFonts w:eastAsia="Times New Roman" w:cstheme="minorHAnsi"/>
-          <w:sz w:val="28"/>
-          <w:szCs w:val="28"/>
-        </w:rPr>
-      </w:pPr>
-      <w:r>
-        <w:rPr>
-          <w:rFonts w:eastAsia="Times New Roman" w:cstheme="minorHAnsi"/>
-          <w:sz w:val="28"/>
-          <w:szCs w:val="28"/>
-        </w:rPr>
-        <w:t>Create</w:t>
-      </w:r>
-      <w:r>
-        <w:rPr>
-          <w:rFonts w:eastAsia="Times New Roman" w:cstheme="minorHAnsi"/>
-          <w:sz w:val="28"/>
-          <w:szCs w:val="28"/>
-        </w:rPr>
-        <w:t xml:space="preserve"> a new d</w:t>
-      </w:r>
-      <w:r>
-        <w:rPr>
-          <w:rFonts w:eastAsia="Times New Roman" w:cstheme="minorHAnsi"/>
-          <w:sz w:val="28"/>
-          <w:szCs w:val="28"/>
-        </w:rPr>
-        <w:t>irectory, open it and perform a:</w:t>
-      </w:r>
-    </w:p>
-    <w:p>
-      <w:pPr>
-        <w:spacing w:after="0" w:line="240" w:lineRule="auto"/>
-        <w:ind w:firstLine="720"/>
-        <w:rPr>
-          <w:rFonts w:eastAsia="Times New Roman" w:cstheme="minorHAnsi"/>
-          <w:sz w:val="28"/>
-          <w:szCs w:val="28"/>
-        </w:rPr>
-      </w:pPr>
-      <w:proofErr w:type="spellStart"/>
-      <w:proofErr w:type="gramStart"/>
-      <w:r>
-        <w:rPr>
-          <w:rFonts w:eastAsia="Times New Roman" w:cstheme="minorHAnsi"/>
-          <w:color w:val="0070C0"/>
-          <w:sz w:val="24"/>
-          <w:szCs w:val="26"/>
-        </w:rPr>
-        <w:t>git</w:t>
-      </w:r>
-      <w:proofErr w:type="spellEnd"/>
-      <w:proofErr w:type="gramEnd"/>
-      <w:r>
-        <w:rPr>
-          <w:rFonts w:eastAsia="Times New Roman" w:cstheme="minorHAnsi"/>
-          <w:color w:val="0070C0"/>
-          <w:sz w:val="24"/>
-          <w:szCs w:val="26"/>
-        </w:rPr>
-        <w:t xml:space="preserve"> init</w:t>
-      </w:r>
-      <w:r>
-        <w:rPr>
-          <w:rFonts w:eastAsia="Times New Roman" w:cstheme="minorHAnsi"/>
-          <w:color w:val="0070C0"/>
-          <w:sz w:val="28"/>
-          <w:szCs w:val="28"/>
-        </w:rPr>
-        <w:br/>
-      </w:r>
-      <w:r>
-        <w:rPr>
-          <w:rFonts w:eastAsia="Times New Roman" w:cstheme="minorHAnsi"/>
-          <w:sz w:val="28"/>
-          <w:szCs w:val="28"/>
-        </w:rPr>
-        <w:t xml:space="preserve">to create a new </w:t>
-      </w:r>
-      <w:proofErr w:type="spellStart"/>
-      <w:r>
-        <w:rPr>
-          <w:rFonts w:eastAsia="Times New Roman" w:cstheme="minorHAnsi"/>
-          <w:sz w:val="28"/>
-          <w:szCs w:val="28"/>
-        </w:rPr>
-        <w:t>git</w:t>
-      </w:r>
-      <w:proofErr w:type="spellEnd"/>
-      <w:r>
-        <w:rPr>
-          <w:rFonts w:eastAsia="Times New Roman" w:cstheme="minorHAnsi"/>
-          <w:sz w:val="28"/>
-          <w:szCs w:val="28"/>
-        </w:rPr>
-        <w:t xml:space="preserve"> repository</w:t>
-      </w:r>
-    </w:p>
-    <w:p>
-      <w:pPr>
-        <w:spacing w:after="0" w:line="240" w:lineRule="auto"/>
-        <w:ind w:firstLine="720"/>
-        <w:rPr>
-          <w:rFonts w:eastAsia="Times New Roman" w:cstheme="minorHAnsi"/>
-          <w:sz w:val="28"/>
-          <w:szCs w:val="28"/>
-        </w:rPr>
-      </w:pPr>
-    </w:p>
-    <w:p>
-      <w:pPr>
-        <w:spacing w:after="0" w:line="240" w:lineRule="auto"/>
-        <w:outlineLvl w:val="1"/>
+        <w:t>reate</w:t>
+      </w:r>
+      <w:proofErr w:type="gramEnd"/>
+      <w:r>
         <w:rPr>
           <w:rFonts w:eastAsia="Times New Roman" w:cstheme="minorHAnsi"/>
           <w:b/>
@@ -176,11 +141,125 @@
           <w:szCs w:val="40"/>
           <w:u w:val="single"/>
         </w:rPr>
-      </w:pPr>
-      <w:bookmarkStart w:id="0" w:name="checkout"/>
-      <w:bookmarkEnd w:id="0"/>
-      <w:proofErr w:type="gramStart"/>
-      <w:r>
+        <w:t xml:space="preserve"> a new repository</w:t>
+      </w:r>
+    </w:p>
+    <w:p>
+      <w:pPr>
+        <w:spacing w:after="0" w:line="240" w:lineRule="auto"/>
+        <w:rPr>
+          <w:rFonts w:eastAsia="Times New Roman" w:cstheme="minorHAnsi"/>
+          <w:sz w:val="28"/>
+          <w:szCs w:val="28"/>
+        </w:rPr>
+      </w:pPr>
+      <w:r>
+        <w:rPr>
+          <w:rFonts w:eastAsia="Times New Roman" w:cstheme="minorHAnsi"/>
+          <w:sz w:val="28"/>
+          <w:szCs w:val="28"/>
+        </w:rPr>
+        <w:t>Create</w:t>
+      </w:r>
+      <w:r>
+        <w:rPr>
+          <w:rFonts w:eastAsia="Times New Roman" w:cstheme="minorHAnsi"/>
+          <w:sz w:val="28"/>
+          <w:szCs w:val="28"/>
+        </w:rPr>
+        <w:t xml:space="preserve"> a new d</w:t>
+      </w:r>
+      <w:r>
+        <w:rPr>
+          <w:rFonts w:eastAsia="Times New Roman" w:cstheme="minorHAnsi"/>
+          <w:sz w:val="28"/>
+          <w:szCs w:val="28"/>
+        </w:rPr>
+        <w:t>irectory, open it and perform a:</w:t>
+      </w:r>
+    </w:p>
+    <w:p>
+      <w:pPr>
+        <w:spacing w:after="0" w:line="240" w:lineRule="auto"/>
+        <w:rPr>
+          <w:rFonts w:eastAsia="Times New Roman" w:cstheme="minorHAnsi"/>
+          <w:sz w:val="28"/>
+          <w:szCs w:val="28"/>
+        </w:rPr>
+      </w:pPr>
+      <w:proofErr w:type="spellStart"/>
+      <w:proofErr w:type="gramStart"/>
+      <w:r>
+        <w:rPr>
+          <w:rFonts w:ascii="Courier New" w:eastAsia="Times New Roman" w:hAnsi="Courier New" w:cs="Courier New"/>
+          <w:color w:val="0070C0"/>
+          <w:sz w:val="24"/>
+          <w:szCs w:val="26"/>
+        </w:rPr>
+        <w:t>git</w:t>
+      </w:r>
+      <w:proofErr w:type="spellEnd"/>
+      <w:proofErr w:type="gramEnd"/>
+      <w:r>
+        <w:rPr>
+          <w:rFonts w:ascii="Courier New" w:eastAsia="Times New Roman" w:hAnsi="Courier New" w:cs="Courier New"/>
+          <w:color w:val="0070C0"/>
+          <w:sz w:val="24"/>
+          <w:szCs w:val="26"/>
+        </w:rPr>
+        <w:t xml:space="preserve"> init</w:t>
+      </w:r>
+      <w:r>
+        <w:rPr>
+          <w:rFonts w:eastAsia="Times New Roman" w:cstheme="minorHAnsi"/>
+          <w:color w:val="0070C0"/>
+          <w:sz w:val="24"/>
+          <w:szCs w:val="26"/>
+        </w:rPr>
+        <w:t xml:space="preserve"> </w:t>
+      </w:r>
+      <w:r>
+        <w:rPr>
+          <w:rFonts w:eastAsia="Times New Roman" w:cstheme="minorHAnsi"/>
+          <w:sz w:val="28"/>
+          <w:szCs w:val="28"/>
+        </w:rPr>
+        <w:t xml:space="preserve">to create a new </w:t>
+      </w:r>
+      <w:proofErr w:type="spellStart"/>
+      <w:r>
+        <w:rPr>
+          <w:rFonts w:eastAsia="Times New Roman" w:cstheme="minorHAnsi"/>
+          <w:sz w:val="28"/>
+          <w:szCs w:val="28"/>
+        </w:rPr>
+        <w:t>git</w:t>
+      </w:r>
+      <w:proofErr w:type="spellEnd"/>
+      <w:r>
+        <w:rPr>
+          <w:rFonts w:eastAsia="Times New Roman" w:cstheme="minorHAnsi"/>
+          <w:sz w:val="28"/>
+          <w:szCs w:val="28"/>
+        </w:rPr>
+        <w:t xml:space="preserve"> repository</w:t>
+      </w:r>
+    </w:p>
+    <w:p>
+      <w:pPr>
+        <w:spacing w:after="0" w:line="240" w:lineRule="auto"/>
+        <w:ind w:firstLine="720"/>
+        <w:rPr>
+          <w:rFonts w:eastAsia="Times New Roman" w:cstheme="minorHAnsi"/>
+          <w:sz w:val="28"/>
+          <w:szCs w:val="28"/>
+        </w:rPr>
+      </w:pPr>
+    </w:p>
+    <w:p>
+      <w:pPr>
+        <w:spacing w:after="0" w:line="240" w:lineRule="auto"/>
+        <w:outlineLvl w:val="1"/>
         <w:rPr>
           <w:rFonts w:eastAsia="Times New Roman" w:cstheme="minorHAnsi"/>
           <w:b/>
@@ -189,9 +268,10 @@
           <w:szCs w:val="40"/>
           <w:u w:val="single"/>
         </w:rPr>
-        <w:t>checkout</w:t>
-      </w:r>
-      <w:proofErr w:type="gramEnd"/>
+      </w:pPr>
+      <w:bookmarkStart w:id="0" w:name="checkout"/>
+      <w:bookmarkEnd w:id="0"/>
+      <w:proofErr w:type="gramStart"/>
       <w:r>
         <w:rPr>
           <w:rFonts w:eastAsia="Times New Roman" w:cstheme="minorHAnsi"/>
@@ -201,16 +281,27 @@
           <w:szCs w:val="40"/>
           <w:u w:val="single"/>
         </w:rPr>
+        <w:t>checkout</w:t>
+      </w:r>
+      <w:proofErr w:type="gramEnd"/>
+      <w:r>
+        <w:rPr>
+          <w:rFonts w:eastAsia="Times New Roman" w:cstheme="minorHAnsi"/>
+          <w:b/>
+          <w:bCs/>
+          <w:sz w:val="40"/>
+          <w:szCs w:val="40"/>
+          <w:u w:val="single"/>
+        </w:rPr>
         <w:t xml:space="preserve"> a repository</w:t>
       </w:r>
     </w:p>
     <w:p>
       <w:pPr>
         <w:tabs>
-          <w:tab w:val="left" w:pos="180"/>
+          <w:tab w:val="left" w:pos="0"/>
         </w:tabs>
         <w:spacing w:after="0" w:line="240" w:lineRule="auto"/>
-        <w:ind w:left="180" w:hanging="90"/>
         <w:rPr>
           <w:rFonts w:eastAsia="Times New Roman" w:cstheme="minorHAnsi"/>
           <w:sz w:val="28"/>
@@ -231,7 +322,23 @@
           <w:sz w:val="28"/>
           <w:szCs w:val="28"/>
         </w:rPr>
-        <w:t xml:space="preserve"> a working copy of a local repository by running the command</w:t>
+        <w:t xml:space="preserve"> a working copy o</w:t>
+      </w:r>
+      <w:r>
+        <w:rPr>
+          <w:rFonts w:eastAsia="Times New Roman" w:cstheme="minorHAnsi"/>
+          <w:sz w:val="28"/>
+          <w:szCs w:val="28"/>
+        </w:rPr>
+        <w:t>f a local repository by running t</w:t>
+      </w:r>
+      <w:r>
+        <w:rPr>
+          <w:rFonts w:eastAsia="Times New Roman" w:cstheme="minorHAnsi"/>
+          <w:sz w:val="28"/>
+          <w:szCs w:val="28"/>
+        </w:rPr>
+        <w:t>he command</w:t>
       </w:r>
       <w:r>
         <w:rPr>
@@ -245,15 +352,69 @@
     <w:p>
       <w:pPr>
         <w:tabs>
-          <w:tab w:val="left" w:pos="180"/>
+          <w:tab w:val="left" w:pos="0"/>
         </w:tabs>
         <w:spacing w:after="0" w:line="240" w:lineRule="auto"/>
-        <w:ind w:left="180" w:hanging="90"/>
-        <w:rPr>
-          <w:rFonts w:eastAsia="Times New Roman" w:cstheme="minorHAnsi"/>
-          <w:color w:val="0070C0"/>
-          <w:sz w:val="24"/>
-          <w:szCs w:val="26"/>
+        <w:rPr>
+          <w:rFonts w:ascii="Courier New" w:eastAsia="Times New Roman" w:hAnsi="Courier New" w:cs="Courier New"/>
+          <w:color w:val="0070C0"/>
+          <w:sz w:val="24"/>
+          <w:szCs w:val="26"/>
+        </w:rPr>
+      </w:pPr>
+      <w:proofErr w:type="spellStart"/>
+      <w:proofErr w:type="gramStart"/>
+      <w:r>
+        <w:rPr>
+          <w:rFonts w:ascii="Courier New" w:eastAsia="Times New Roman" w:hAnsi="Courier New" w:cs="Courier New"/>
+          <w:color w:val="0070C0"/>
+          <w:sz w:val="24"/>
+          <w:szCs w:val="26"/>
+        </w:rPr>
+        <w:t>git</w:t>
+      </w:r>
+      <w:proofErr w:type="spellEnd"/>
+      <w:proofErr w:type="gramEnd"/>
+      <w:r>
+        <w:rPr>
+          <w:rFonts w:ascii="Courier New" w:eastAsia="Times New Roman" w:hAnsi="Courier New" w:cs="Courier New"/>
+          <w:color w:val="0070C0"/>
+          <w:sz w:val="24"/>
+          <w:szCs w:val="26"/>
+        </w:rPr>
+        <w:t xml:space="preserve"> clone /path/</w:t>
+      </w:r>
+      <w:proofErr w:type="spellStart"/>
+      <w:r>
+        <w:rPr>
+          <w:rFonts w:ascii="Courier New" w:eastAsia="Times New Roman" w:hAnsi="Courier New" w:cs="Courier New"/>
+          <w:color w:val="0070C0"/>
+          <w:sz w:val="24"/>
+          <w:szCs w:val="26"/>
+        </w:rPr>
+        <w:t>to</w:t>
+      </w:r>
+      <w:proofErr w:type="spellEnd"/>
+      <w:r>
+        <w:rPr>
+          <w:rFonts w:ascii="Courier New" w:eastAsia="Times New Roman" w:hAnsi="Courier New" w:cs="Courier New"/>
+          <w:color w:val="0070C0"/>
+          <w:sz w:val="24"/>
+          <w:szCs w:val="26"/>
+        </w:rPr>
+        <w:t>/repository</w:t>
+      </w:r>
+    </w:p>
+    <w:p>
+      <w:pPr>
+        <w:tabs>
+          <w:tab w:val="left" w:pos="0"/>
+        </w:tabs>
+        <w:spacing w:after="0" w:line="240" w:lineRule="auto"/>
+        <w:rPr>
+          <w:rFonts w:eastAsia="Times New Roman" w:cstheme="minorHAnsi"/>
+          <w:sz w:val="28"/>
+          <w:szCs w:val="28"/>
         </w:rPr>
       </w:pPr>
       <w:r>
@@ -267,10 +428,10 @@
           <wp:anchor distT="0" distB="0" distL="114300" distR="114300" simplePos="0" relativeHeight="251658240" behindDoc="0" locked="0" layoutInCell="1" allowOverlap="1">
             <wp:simplePos x="0" y="0"/>
             <wp:positionH relativeFrom="margin">
-              <wp:posOffset>-933450</wp:posOffset>
+              <wp:posOffset>-781050</wp:posOffset>
             </wp:positionH>
             <wp:positionV relativeFrom="margin">
-              <wp:posOffset>2133600</wp:posOffset>
+              <wp:posOffset>1943100</wp:posOffset>
             </wp:positionV>
             <wp:extent cx="7822565" cy="2781300"/>
             <wp:effectExtent l="19050" t="0" r="6985" b="0"/>
@@ -289,8 +450,14 @@
                     </pic:cNvPicPr>
                   </pic:nvPicPr>
                   <pic:blipFill>
-                    <a:blip r:embed="rId4">
-                      <a:lum bright="70000" contrast="-70000"/>
+                    <a:blip r:embed="rId5">
+                      <a:duotone>
+                        <a:schemeClr val="accent1">
+                          <a:shade val="45000"/>
+                          <a:satMod val="135000"/>
+                        </a:schemeClr>
+                        <a:prstClr val="white"/>
+                      </a:duotone>
                     </a:blip>
                     <a:srcRect/>
                     <a:stretch>
@@ -319,64 +486,6 @@
           </wp:anchor>
         </w:drawing>
       </w:r>
-      <w:r>
-        <w:rPr>
-          <w:rFonts w:eastAsia="Times New Roman" w:cstheme="minorHAnsi"/>
-          <w:sz w:val="24"/>
-          <w:szCs w:val="26"/>
-        </w:rPr>
-        <w:tab/>
-      </w:r>
-      <w:r>
-        <w:rPr>
-          <w:rFonts w:eastAsia="Times New Roman" w:cstheme="minorHAnsi"/>
-          <w:sz w:val="24"/>
-          <w:szCs w:val="26"/>
-        </w:rPr>
-        <w:tab/>
-      </w:r>
-      <w:proofErr w:type="spellStart"/>
-      <w:proofErr w:type="gramStart"/>
-      <w:r>
-        <w:rPr>
-          <w:rFonts w:eastAsia="Times New Roman" w:cstheme="minorHAnsi"/>
-          <w:color w:val="0070C0"/>
-          <w:sz w:val="24"/>
-          <w:szCs w:val="26"/>
-        </w:rPr>
-        <w:t>git</w:t>
-      </w:r>
-      <w:proofErr w:type="spellEnd"/>
-      <w:proofErr w:type="gramEnd"/>
-      <w:r>
-        <w:rPr>
-          <w:rFonts w:eastAsia="Times New Roman" w:cstheme="minorHAnsi"/>
-          <w:color w:val="0070C0"/>
-          <w:sz w:val="24"/>
-          <w:szCs w:val="26"/>
-        </w:rPr>
-        <w:t xml:space="preserve"> clone /path/</w:t>
-      </w:r>
-      <w:proofErr w:type="spellStart"/>
-      <w:r>
-        <w:rPr>
-          <w:rFonts w:eastAsia="Times New Roman" w:cstheme="minorHAnsi"/>
-          <w:color w:val="0070C0"/>
-          <w:sz w:val="24"/>
-          <w:szCs w:val="26"/>
-        </w:rPr>
-        <w:t>to</w:t>
-      </w:r>
-      <w:proofErr w:type="spellEnd"/>
-      <w:r>
-        <w:rPr>
-          <w:rFonts w:eastAsia="Times New Roman" w:cstheme="minorHAnsi"/>
-          <w:color w:val="0070C0"/>
-          <w:sz w:val="24"/>
-          <w:szCs w:val="26"/>
-        </w:rPr>
-        <w:t>/repository</w:t>
-      </w:r>
     </w:p>
     <w:p>
       <w:pPr>
@@ -390,14 +499,6 @@
           <w:szCs w:val="28"/>
         </w:rPr>
       </w:pPr>
-      <w:r>
-        <w:rPr>
-          <w:rFonts w:eastAsia="Times New Roman" w:cstheme="minorHAnsi"/>
-          <w:sz w:val="28"/>
-          <w:szCs w:val="28"/>
-        </w:rPr>
-        <w:br/>
-      </w:r>
       <w:proofErr w:type="gramStart"/>
       <w:r>
         <w:rPr>
@@ -431,19 +532,18 @@
           <w:tab w:val="left" w:pos="0"/>
         </w:tabs>
         <w:spacing w:after="0" w:line="240" w:lineRule="auto"/>
-        <w:ind w:left="720"/>
-        <w:rPr>
-          <w:rFonts w:eastAsia="Times New Roman" w:cstheme="minorHAnsi"/>
-          <w:color w:val="0070C0"/>
-          <w:sz w:val="28"/>
-          <w:szCs w:val="28"/>
-        </w:rPr>
-      </w:pPr>
-      <w:proofErr w:type="spellStart"/>
-      <w:proofErr w:type="gramStart"/>
-      <w:r>
-        <w:rPr>
-          <w:rFonts w:eastAsia="Times New Roman" w:cstheme="minorHAnsi"/>
+        <w:rPr>
+          <w:rFonts w:ascii="Courier New" w:eastAsia="Times New Roman" w:hAnsi="Courier New" w:cs="Courier New"/>
+          <w:color w:val="0070C0"/>
+          <w:sz w:val="28"/>
+          <w:szCs w:val="28"/>
+        </w:rPr>
+      </w:pPr>
+      <w:proofErr w:type="spellStart"/>
+      <w:proofErr w:type="gramStart"/>
+      <w:r>
+        <w:rPr>
+          <w:rFonts w:ascii="Courier New" w:eastAsia="Times New Roman" w:hAnsi="Courier New" w:cs="Courier New"/>
           <w:color w:val="0070C0"/>
           <w:sz w:val="24"/>
           <w:szCs w:val="26"/>
@@ -454,7 +554,7 @@
       <w:proofErr w:type="gramEnd"/>
       <w:r>
         <w:rPr>
-          <w:rFonts w:eastAsia="Times New Roman" w:cstheme="minorHAnsi"/>
+          <w:rFonts w:ascii="Courier New" w:eastAsia="Times New Roman" w:hAnsi="Courier New" w:cs="Courier New"/>
           <w:color w:val="0070C0"/>
           <w:sz w:val="24"/>
           <w:szCs w:val="26"/>
@@ -464,7 +564,7 @@
       <w:proofErr w:type="spellStart"/>
       <w:r>
         <w:rPr>
-          <w:rFonts w:eastAsia="Times New Roman" w:cstheme="minorHAnsi"/>
+          <w:rFonts w:ascii="Courier New" w:eastAsia="Times New Roman" w:hAnsi="Courier New" w:cs="Courier New"/>
           <w:color w:val="0070C0"/>
           <w:sz w:val="24"/>
           <w:szCs w:val="26"/>
@@ -474,7 +574,7 @@
       <w:proofErr w:type="spellEnd"/>
       <w:r>
         <w:rPr>
-          <w:rFonts w:eastAsia="Times New Roman" w:cstheme="minorHAnsi"/>
+          <w:rFonts w:ascii="Courier New" w:eastAsia="Times New Roman" w:hAnsi="Courier New" w:cs="Courier New"/>
           <w:color w:val="0070C0"/>
           <w:sz w:val="24"/>
           <w:szCs w:val="26"/>
@@ -484,7 +584,7 @@
       <w:proofErr w:type="spellStart"/>
       <w:r>
         <w:rPr>
-          <w:rFonts w:eastAsia="Times New Roman" w:cstheme="minorHAnsi"/>
+          <w:rFonts w:ascii="Courier New" w:eastAsia="Times New Roman" w:hAnsi="Courier New" w:cs="Courier New"/>
           <w:color w:val="0070C0"/>
           <w:sz w:val="24"/>
           <w:szCs w:val="26"/>
@@ -494,7 +594,7 @@
       <w:proofErr w:type="spellEnd"/>
       <w:r>
         <w:rPr>
-          <w:rFonts w:eastAsia="Times New Roman" w:cstheme="minorHAnsi"/>
+          <w:rFonts w:ascii="Courier New" w:eastAsia="Times New Roman" w:hAnsi="Courier New" w:cs="Courier New"/>
           <w:color w:val="0070C0"/>
           <w:sz w:val="24"/>
           <w:szCs w:val="26"/>
@@ -503,7 +603,7 @@
       </w:r>
       <w:r>
         <w:rPr>
-          <w:rFonts w:eastAsia="Times New Roman" w:cstheme="minorHAnsi"/>
+          <w:rFonts w:ascii="Courier New" w:eastAsia="Times New Roman" w:hAnsi="Courier New" w:cs="Courier New"/>
           <w:color w:val="0070C0"/>
           <w:sz w:val="28"/>
           <w:szCs w:val="28"/>
@@ -527,20 +627,6 @@
     </w:p>
     <w:p>
       <w:pPr>
-        <w:tabs>
-          <w:tab w:val="left" w:pos="0"/>
-        </w:tabs>
-        <w:spacing w:after="0" w:line="240" w:lineRule="auto"/>
-        <w:ind w:left="720"/>
-        <w:rPr>
-          <w:rFonts w:eastAsia="Times New Roman" w:cstheme="minorHAnsi"/>
-          <w:sz w:val="28"/>
-          <w:szCs w:val="28"/>
-        </w:rPr>
-      </w:pPr>
-    </w:p>
-    <w:p>
-      <w:pPr>
         <w:spacing w:after="0" w:line="240" w:lineRule="auto"/>
         <w:outlineLvl w:val="1"/>
         <w:rPr>
@@ -806,17 +892,17 @@
         <w:spacing w:after="0" w:line="240" w:lineRule="auto"/>
         <w:ind w:left="720"/>
         <w:rPr>
-          <w:rFonts w:eastAsia="Times New Roman" w:cstheme="minorHAnsi"/>
-          <w:color w:val="0070C0"/>
-          <w:sz w:val="24"/>
-          <w:szCs w:val="26"/>
-        </w:rPr>
-      </w:pPr>
-      <w:proofErr w:type="spellStart"/>
-      <w:proofErr w:type="gramStart"/>
-      <w:r>
-        <w:rPr>
-          <w:rFonts w:eastAsia="Times New Roman" w:cstheme="minorHAnsi"/>
+          <w:rFonts w:ascii="Courier New" w:eastAsia="Times New Roman" w:hAnsi="Courier New" w:cs="Courier New"/>
+          <w:color w:val="0070C0"/>
+          <w:sz w:val="24"/>
+          <w:szCs w:val="26"/>
+        </w:rPr>
+      </w:pPr>
+      <w:proofErr w:type="spellStart"/>
+      <w:proofErr w:type="gramStart"/>
+      <w:r>
+        <w:rPr>
+          <w:rFonts w:ascii="Courier New" w:eastAsia="Times New Roman" w:hAnsi="Courier New" w:cs="Courier New"/>
           <w:color w:val="0070C0"/>
           <w:sz w:val="24"/>
           <w:szCs w:val="26"/>
@@ -827,20 +913,37 @@
       <w:proofErr w:type="gramEnd"/>
       <w:r>
         <w:rPr>
-          <w:rFonts w:eastAsia="Times New Roman" w:cstheme="minorHAnsi"/>
+          <w:rFonts w:ascii="Courier New" w:eastAsia="Times New Roman" w:hAnsi="Courier New" w:cs="Courier New"/>
           <w:color w:val="0070C0"/>
           <w:sz w:val="24"/>
           <w:szCs w:val="26"/>
         </w:rPr>
         <w:t xml:space="preserve"> add &lt;filename&gt;</w:t>
       </w:r>
+      <w:r>
+        <w:rPr>
+          <w:rFonts w:ascii="Courier New" w:eastAsia="Times New Roman" w:hAnsi="Courier New" w:cs="Courier New"/>
+          <w:color w:val="0070C0"/>
+          <w:sz w:val="24"/>
+          <w:szCs w:val="26"/>
+        </w:rPr>
+        <w:t xml:space="preserve"> </w:t>
+      </w:r>
+      <w:r>
+        <w:rPr>
+          <w:rFonts w:eastAsia="Times New Roman" w:cstheme="minorHAnsi"/>
+          <w:sz w:val="28"/>
+          <w:szCs w:val="28"/>
+        </w:rPr>
+        <w:t>(single file)</w:t>
+      </w:r>
     </w:p>
     <w:p>
       <w:pPr>
         <w:spacing w:after="0" w:line="240" w:lineRule="auto"/>
         <w:ind w:left="720" w:hanging="630"/>
         <w:rPr>
-          <w:rFonts w:eastAsia="Times New Roman" w:cstheme="minorHAnsi"/>
+          <w:rFonts w:ascii="Courier New" w:eastAsia="Times New Roman" w:hAnsi="Courier New" w:cs="Courier New"/>
           <w:sz w:val="24"/>
           <w:szCs w:val="26"/>
         </w:rPr>
@@ -861,7 +964,7 @@
       <w:proofErr w:type="gramStart"/>
       <w:r>
         <w:rPr>
-          <w:rFonts w:eastAsia="Times New Roman" w:cstheme="minorHAnsi"/>
+          <w:rFonts w:ascii="Courier New" w:eastAsia="Times New Roman" w:hAnsi="Courier New" w:cs="Courier New"/>
           <w:color w:val="0070C0"/>
           <w:sz w:val="24"/>
           <w:szCs w:val="26"/>
@@ -872,7 +975,7 @@
       <w:proofErr w:type="gramEnd"/>
       <w:r>
         <w:rPr>
-          <w:rFonts w:eastAsia="Times New Roman" w:cstheme="minorHAnsi"/>
+          <w:rFonts w:ascii="Courier New" w:eastAsia="Times New Roman" w:hAnsi="Courier New" w:cs="Courier New"/>
           <w:color w:val="0070C0"/>
           <w:sz w:val="24"/>
           <w:szCs w:val="26"/>
@@ -881,10 +984,26 @@
       </w:r>
       <w:r>
         <w:rPr>
-          <w:rFonts w:eastAsia="Times New Roman" w:cstheme="minorHAnsi"/>
-          <w:color w:val="0070C0"/>
-          <w:sz w:val="24"/>
-          <w:szCs w:val="26"/>
+          <w:rFonts w:ascii="Courier New" w:eastAsia="Times New Roman" w:hAnsi="Courier New" w:cs="Courier New"/>
+          <w:color w:val="0070C0"/>
+          <w:sz w:val="24"/>
+          <w:szCs w:val="26"/>
+        </w:rPr>
+        <w:t xml:space="preserve"> </w:t>
+      </w:r>
+      <w:r>
+        <w:rPr>
+          <w:rFonts w:eastAsia="Times New Roman" w:cstheme="minorHAnsi"/>
+          <w:sz w:val="28"/>
+          <w:szCs w:val="28"/>
+        </w:rPr>
+        <w:t>(all files)</w:t>
+      </w:r>
+      <w:r>
+        <w:rPr>
+          <w:rFonts w:eastAsia="Times New Roman" w:cstheme="minorHAnsi"/>
+          <w:sz w:val="28"/>
+          <w:szCs w:val="28"/>
         </w:rPr>
         <w:br/>
       </w:r>
@@ -929,17 +1048,17 @@
         <w:spacing w:after="0" w:line="240" w:lineRule="auto"/>
         <w:ind w:firstLine="720"/>
         <w:rPr>
-          <w:rFonts w:eastAsia="Times New Roman" w:cstheme="minorHAnsi"/>
-          <w:color w:val="0070C0"/>
-          <w:sz w:val="24"/>
-          <w:szCs w:val="26"/>
-        </w:rPr>
-      </w:pPr>
-      <w:proofErr w:type="spellStart"/>
-      <w:proofErr w:type="gramStart"/>
-      <w:r>
-        <w:rPr>
-          <w:rFonts w:eastAsia="Times New Roman" w:cstheme="minorHAnsi"/>
+          <w:rFonts w:ascii="Courier New" w:eastAsia="Times New Roman" w:hAnsi="Courier New" w:cs="Courier New"/>
+          <w:color w:val="0070C0"/>
+          <w:sz w:val="24"/>
+          <w:szCs w:val="26"/>
+        </w:rPr>
+      </w:pPr>
+      <w:proofErr w:type="spellStart"/>
+      <w:proofErr w:type="gramStart"/>
+      <w:r>
+        <w:rPr>
+          <w:rFonts w:ascii="Courier New" w:eastAsia="Times New Roman" w:hAnsi="Courier New" w:cs="Courier New"/>
           <w:color w:val="0070C0"/>
           <w:sz w:val="24"/>
           <w:szCs w:val="26"/>
@@ -950,7 +1069,7 @@
       <w:proofErr w:type="gramEnd"/>
       <w:r>
         <w:rPr>
-          <w:rFonts w:eastAsia="Times New Roman" w:cstheme="minorHAnsi"/>
+          <w:rFonts w:ascii="Courier New" w:eastAsia="Times New Roman" w:hAnsi="Courier New" w:cs="Courier New"/>
           <w:color w:val="0070C0"/>
           <w:sz w:val="24"/>
           <w:szCs w:val="26"/>
@@ -1010,8 +1129,11 @@
       </w:pPr>
       <w:bookmarkStart w:id="3" w:name="push"/>
       <w:bookmarkEnd w:id="3"/>
-      <w:proofErr w:type="gramStart"/>
-      <w:r>
+    </w:p>
+    <w:p>
+      <w:pPr>
+        <w:spacing w:after="0" w:line="240" w:lineRule="auto"/>
+        <w:outlineLvl w:val="1"/>
         <w:rPr>
           <w:rFonts w:eastAsia="Times New Roman" w:cstheme="minorHAnsi"/>
           <w:b/>
@@ -1020,11 +1142,12 @@
           <w:szCs w:val="40"/>
           <w:u w:val="single"/>
         </w:rPr>
-        <w:lastRenderedPageBreak/>
-        <w:t>pushing</w:t>
-      </w:r>
-      <w:proofErr w:type="gramEnd"/>
-      <w:r>
+      </w:pPr>
+    </w:p>
+    <w:p>
+      <w:pPr>
+        <w:spacing w:after="0" w:line="240" w:lineRule="auto"/>
+        <w:outlineLvl w:val="1"/>
         <w:rPr>
           <w:rFonts w:eastAsia="Times New Roman" w:cstheme="minorHAnsi"/>
           <w:b/>
@@ -1033,6 +1156,30 @@
           <w:szCs w:val="40"/>
           <w:u w:val="single"/>
         </w:rPr>
+      </w:pPr>
+      <w:proofErr w:type="gramStart"/>
+      <w:r>
+        <w:rPr>
+          <w:rFonts w:eastAsia="Times New Roman" w:cstheme="minorHAnsi"/>
+          <w:b/>
+          <w:bCs/>
+          <w:sz w:val="40"/>
+          <w:szCs w:val="40"/>
+          <w:u w:val="single"/>
+        </w:rPr>
+        <w:lastRenderedPageBreak/>
+        <w:t>pushing</w:t>
+      </w:r>
+      <w:proofErr w:type="gramEnd"/>
+      <w:r>
+        <w:rPr>
+          <w:rFonts w:eastAsia="Times New Roman" w:cstheme="minorHAnsi"/>
+          <w:b/>
+          <w:bCs/>
+          <w:sz w:val="40"/>
+          <w:szCs w:val="40"/>
+          <w:u w:val="single"/>
+        </w:rPr>
         <w:t xml:space="preserve"> changes</w:t>
       </w:r>
     </w:p>
@@ -1088,14 +1235,14 @@
         <w:spacing w:after="0" w:line="240" w:lineRule="auto"/>
         <w:ind w:left="720"/>
         <w:rPr>
-          <w:rFonts w:eastAsia="Times New Roman" w:cstheme="minorHAnsi"/>
-          <w:sz w:val="28"/>
-          <w:szCs w:val="28"/>
-        </w:rPr>
-      </w:pPr>
-      <w:r>
-        <w:rPr>
-          <w:rFonts w:eastAsia="Times New Roman" w:cstheme="minorHAnsi"/>
+          <w:rFonts w:ascii="Courier New" w:eastAsia="Times New Roman" w:hAnsi="Courier New" w:cs="Courier New"/>
+          <w:sz w:val="28"/>
+          <w:szCs w:val="28"/>
+        </w:rPr>
+      </w:pPr>
+      <w:r>
+        <w:rPr>
+          <w:rFonts w:ascii="Courier New" w:eastAsia="Times New Roman" w:hAnsi="Courier New" w:cs="Courier New"/>
           <w:sz w:val="28"/>
           <w:szCs w:val="28"/>
         </w:rPr>
@@ -1105,7 +1252,7 @@
       <w:proofErr w:type="gramStart"/>
       <w:r>
         <w:rPr>
-          <w:rFonts w:eastAsia="Times New Roman" w:cstheme="minorHAnsi"/>
+          <w:rFonts w:ascii="Courier New" w:eastAsia="Times New Roman" w:hAnsi="Courier New" w:cs="Courier New"/>
           <w:color w:val="0070C0"/>
           <w:sz w:val="24"/>
           <w:szCs w:val="26"/>
@@ -1116,7 +1263,7 @@
       <w:proofErr w:type="gramEnd"/>
       <w:r>
         <w:rPr>
-          <w:rFonts w:eastAsia="Times New Roman" w:cstheme="minorHAnsi"/>
+          <w:rFonts w:ascii="Courier New" w:eastAsia="Times New Roman" w:hAnsi="Courier New" w:cs="Courier New"/>
           <w:color w:val="0070C0"/>
           <w:sz w:val="24"/>
           <w:szCs w:val="26"/>
@@ -1175,7 +1322,23 @@
           <w:szCs w:val="28"/>
         </w:rPr>
         <w:br/>
-        <w:t>If you have not cloned an existing repository and want to connect your repository to a remote server, you need to add it with</w:t>
+      </w:r>
+      <w:r>
+        <w:rPr>
+          <w:rFonts w:eastAsia="Times New Roman" w:cstheme="minorHAnsi"/>
+          <w:color w:val="FF0000"/>
+          <w:sz w:val="28"/>
+          <w:szCs w:val="28"/>
+        </w:rPr>
+        <w:t>If you have not</w:t>
+      </w:r>
+      <w:r>
+        <w:rPr>
+          <w:rFonts w:eastAsia="Times New Roman" w:cstheme="minorHAnsi"/>
+          <w:sz w:val="28"/>
+          <w:szCs w:val="28"/>
+        </w:rPr>
+        <w:t xml:space="preserve"> cloned an existing repository and want to connect your repository to a remote server, you need to add it with</w:t>
       </w:r>
       <w:r>
         <w:rPr>
@@ -1191,15 +1354,15 @@
         <w:spacing w:after="0" w:line="240" w:lineRule="auto"/>
         <w:ind w:left="720"/>
         <w:rPr>
-          <w:rFonts w:eastAsia="Times New Roman" w:cstheme="minorHAnsi"/>
-          <w:color w:val="0070C0"/>
-          <w:sz w:val="24"/>
-          <w:szCs w:val="26"/>
-        </w:rPr>
-      </w:pPr>
-      <w:r>
-        <w:rPr>
-          <w:rFonts w:eastAsia="Times New Roman" w:cstheme="minorHAnsi"/>
+          <w:rFonts w:ascii="Courier New" w:eastAsia="Times New Roman" w:hAnsi="Courier New" w:cs="Courier New"/>
+          <w:color w:val="0070C0"/>
+          <w:sz w:val="24"/>
+          <w:szCs w:val="26"/>
+        </w:rPr>
+      </w:pPr>
+      <w:r>
+        <w:rPr>
+          <w:rFonts w:ascii="Courier New" w:eastAsia="Times New Roman" w:hAnsi="Courier New" w:cs="Courier New"/>
           <w:sz w:val="28"/>
           <w:szCs w:val="28"/>
         </w:rPr>
@@ -1209,7 +1372,7 @@
       <w:proofErr w:type="gramStart"/>
       <w:r>
         <w:rPr>
-          <w:rFonts w:eastAsia="Times New Roman" w:cstheme="minorHAnsi"/>
+          <w:rFonts w:ascii="Courier New" w:eastAsia="Times New Roman" w:hAnsi="Courier New" w:cs="Courier New"/>
           <w:color w:val="0070C0"/>
           <w:sz w:val="24"/>
           <w:szCs w:val="26"/>
@@ -1220,114 +1383,12 @@
       <w:proofErr w:type="gramEnd"/>
       <w:r>
         <w:rPr>
-          <w:rFonts w:eastAsia="Times New Roman" w:cstheme="minorHAnsi"/>
+          <w:rFonts w:ascii="Courier New" w:eastAsia="Times New Roman" w:hAnsi="Courier New" w:cs="Courier New"/>
           <w:color w:val="0070C0"/>
           <w:sz w:val="24"/>
           <w:szCs w:val="26"/>
         </w:rPr>
         <w:t xml:space="preserve"> remote add origin &lt;server&gt;</w:t>
-      </w:r>
-    </w:p>
-    <w:p>
-      <w:pPr>
-        <w:spacing w:after="0" w:line="240" w:lineRule="auto"/>
-        <w:rPr>
-          <w:rFonts w:eastAsia="Times New Roman" w:cstheme="minorHAnsi"/>
-          <w:sz w:val="28"/>
-          <w:szCs w:val="28"/>
-        </w:rPr>
-      </w:pPr>
-      <w:r>
-        <w:rPr>
-          <w:rFonts w:eastAsia="Times New Roman" w:cstheme="minorHAnsi"/>
-          <w:sz w:val="28"/>
-          <w:szCs w:val="28"/>
-        </w:rPr>
-        <w:br/>
-        <w:t>Now you are able to push your changes to the selected remote server</w:t>
-      </w:r>
-      <w:r>
-        <w:rPr>
-          <w:rFonts w:eastAsia="Times New Roman" w:cstheme="minorHAnsi"/>
-          <w:sz w:val="28"/>
-          <w:szCs w:val="28"/>
-        </w:rPr>
-        <w:t>.</w:t>
-      </w:r>
-    </w:p>
-    <w:p>
-      <w:pPr>
-        <w:spacing w:after="0" w:line="240" w:lineRule="auto"/>
-        <w:rPr>
-          <w:rFonts w:eastAsia="Times New Roman" w:cstheme="minorHAnsi"/>
-          <w:sz w:val="28"/>
-          <w:szCs w:val="28"/>
-        </w:rPr>
-      </w:pPr>
-    </w:p>
-    <w:p>
-      <w:pPr>
-        <w:spacing w:after="0" w:line="240" w:lineRule="auto"/>
-        <w:outlineLvl w:val="1"/>
-        <w:rPr>
-          <w:rFonts w:eastAsia="Times New Roman" w:cstheme="minorHAnsi"/>
-          <w:b/>
-          <w:bCs/>
-          <w:sz w:val="40"/>
-          <w:szCs w:val="40"/>
-        </w:rPr>
-      </w:pPr>
-      <w:bookmarkStart w:id="4" w:name="branching"/>
-      <w:bookmarkEnd w:id="4"/>
-      <w:proofErr w:type="gramStart"/>
-      <w:r>
-        <w:rPr>
-          <w:rFonts w:eastAsia="Times New Roman" w:cstheme="minorHAnsi"/>
-          <w:b/>
-          <w:bCs/>
-          <w:sz w:val="40"/>
-          <w:szCs w:val="40"/>
-        </w:rPr>
-        <w:t>branching</w:t>
-      </w:r>
-      <w:proofErr w:type="gramEnd"/>
-    </w:p>
-    <w:p>
-      <w:pPr>
-        <w:spacing w:after="0" w:line="240" w:lineRule="auto"/>
-        <w:rPr>
-          <w:rFonts w:eastAsia="Times New Roman" w:cstheme="minorHAnsi"/>
-          <w:sz w:val="28"/>
-          <w:szCs w:val="28"/>
-        </w:rPr>
-      </w:pPr>
-      <w:r>
-        <w:rPr>
-          <w:rFonts w:eastAsia="Times New Roman" w:cstheme="minorHAnsi"/>
-          <w:sz w:val="28"/>
-          <w:szCs w:val="28"/>
-        </w:rPr>
-        <w:t xml:space="preserve">Branches are used to develop features isolated from each other. The </w:t>
-      </w:r>
-      <w:r>
-        <w:rPr>
-          <w:rFonts w:eastAsia="Times New Roman" w:cstheme="minorHAnsi"/>
-          <w:b/>
-          <w:bCs/>
-          <w:i/>
-          <w:iCs/>
-          <w:sz w:val="28"/>
-          <w:szCs w:val="28"/>
-        </w:rPr>
-        <w:t>master</w:t>
-      </w:r>
-      <w:r>
-        <w:rPr>
-          <w:rFonts w:eastAsia="Times New Roman" w:cstheme="minorHAnsi"/>
-          <w:sz w:val="28"/>
-          <w:szCs w:val="28"/>
-        </w:rPr>
-        <w:t xml:space="preserve"> branch is the "default" branch when you create a repository. Use other branches for development and merge them back to the master branch upon completion. </w:t>
       </w:r>
     </w:p>
     <w:p>
@@ -1348,15 +1409,15 @@
         </w:rPr>
         <w:drawing>
           <wp:anchor distT="0" distB="0" distL="114300" distR="114300" simplePos="0" relativeHeight="251659264" behindDoc="0" locked="0" layoutInCell="1" allowOverlap="1">
-            <wp:simplePos x="933450" y="4629150"/>
+            <wp:simplePos x="0" y="0"/>
             <wp:positionH relativeFrom="margin">
-              <wp:align>center</wp:align>
+              <wp:posOffset>-282575</wp:posOffset>
             </wp:positionH>
             <wp:positionV relativeFrom="margin">
-              <wp:align>center</wp:align>
+              <wp:posOffset>3088640</wp:posOffset>
             </wp:positionV>
-            <wp:extent cx="7210425" cy="2562225"/>
-            <wp:effectExtent l="19050" t="0" r="9525" b="0"/>
+            <wp:extent cx="6913880" cy="2455545"/>
+            <wp:effectExtent l="19050" t="0" r="1270" b="0"/>
             <wp:wrapSquare wrapText="bothSides"/>
             <wp:docPr id="2" name="Picture 2" descr="http://rogerdudler.github.io/git-guide/img/branches.png"/>
             <wp:cNvGraphicFramePr>
@@ -1372,8 +1433,14 @@
                     </pic:cNvPicPr>
                   </pic:nvPicPr>
                   <pic:blipFill>
-                    <a:blip r:embed="rId5">
-                      <a:lum bright="70000" contrast="-70000"/>
+                    <a:blip r:embed="rId6">
+                      <a:duotone>
+                        <a:schemeClr val="accent1">
+                          <a:shade val="45000"/>
+                          <a:satMod val="135000"/>
+                        </a:schemeClr>
+                        <a:prstClr val="white"/>
+                      </a:duotone>
                     </a:blip>
                     <a:srcRect/>
                     <a:stretch>
@@ -1383,7 +1450,7 @@
                   <pic:spPr bwMode="auto">
                     <a:xfrm>
                       <a:off x="0" y="0"/>
-                      <a:ext cx="7210425" cy="2562225"/>
+                      <a:ext cx="6913880" cy="2455545"/>
                     </a:xfrm>
                     <a:prstGeom prst="rect">
                       <a:avLst/>
@@ -1402,101 +1469,6 @@
           </wp:anchor>
         </w:drawing>
       </w:r>
-    </w:p>
-    <w:p>
-      <w:pPr>
-        <w:spacing w:after="0" w:line="240" w:lineRule="auto"/>
-        <w:rPr>
-          <w:rFonts w:eastAsia="Times New Roman" w:cstheme="minorHAnsi"/>
-          <w:sz w:val="28"/>
-          <w:szCs w:val="28"/>
-        </w:rPr>
-      </w:pPr>
-    </w:p>
-    <w:p>
-      <w:pPr>
-        <w:spacing w:after="0" w:line="240" w:lineRule="auto"/>
-        <w:rPr>
-          <w:rFonts w:eastAsia="Times New Roman" w:cstheme="minorHAnsi"/>
-          <w:sz w:val="28"/>
-          <w:szCs w:val="28"/>
-        </w:rPr>
-      </w:pPr>
-      <w:proofErr w:type="gramStart"/>
-      <w:r>
-        <w:rPr>
-          <w:rFonts w:eastAsia="Times New Roman" w:cstheme="minorHAnsi"/>
-          <w:sz w:val="28"/>
-          <w:szCs w:val="28"/>
-        </w:rPr>
-        <w:t>create</w:t>
-      </w:r>
-      <w:proofErr w:type="gramEnd"/>
-      <w:r>
-        <w:rPr>
-          <w:rFonts w:eastAsia="Times New Roman" w:cstheme="minorHAnsi"/>
-          <w:sz w:val="28"/>
-          <w:szCs w:val="28"/>
-        </w:rPr>
-        <w:t xml:space="preserve"> a new branch named "</w:t>
-      </w:r>
-      <w:proofErr w:type="spellStart"/>
-      <w:r>
-        <w:rPr>
-          <w:rFonts w:eastAsia="Times New Roman" w:cstheme="minorHAnsi"/>
-          <w:sz w:val="28"/>
-          <w:szCs w:val="28"/>
-        </w:rPr>
-        <w:t>feature_x</w:t>
-      </w:r>
-      <w:proofErr w:type="spellEnd"/>
-      <w:r>
-        <w:rPr>
-          <w:rFonts w:eastAsia="Times New Roman" w:cstheme="minorHAnsi"/>
-          <w:sz w:val="28"/>
-          <w:szCs w:val="28"/>
-        </w:rPr>
-        <w:t>" and switch to it using</w:t>
-      </w:r>
-      <w:r>
-        <w:rPr>
-          <w:rFonts w:eastAsia="Times New Roman" w:cstheme="minorHAnsi"/>
-          <w:sz w:val="28"/>
-          <w:szCs w:val="28"/>
-        </w:rPr>
-        <w:t xml:space="preserve">: </w:t>
-      </w:r>
-      <w:proofErr w:type="spellStart"/>
-      <w:r>
-        <w:rPr>
-          <w:rFonts w:eastAsia="Times New Roman" w:cstheme="minorHAnsi"/>
-          <w:color w:val="0070C0"/>
-          <w:sz w:val="24"/>
-          <w:szCs w:val="26"/>
-        </w:rPr>
-        <w:t>git</w:t>
-      </w:r>
-      <w:proofErr w:type="spellEnd"/>
-      <w:r>
-        <w:rPr>
-          <w:rFonts w:eastAsia="Times New Roman" w:cstheme="minorHAnsi"/>
-          <w:color w:val="0070C0"/>
-          <w:sz w:val="24"/>
-          <w:szCs w:val="26"/>
-        </w:rPr>
-        <w:t xml:space="preserve"> checkout -b </w:t>
-      </w:r>
-      <w:proofErr w:type="spellStart"/>
-      <w:r>
-        <w:rPr>
-          <w:rFonts w:eastAsia="Times New Roman" w:cstheme="minorHAnsi"/>
-          <w:color w:val="0070C0"/>
-          <w:sz w:val="24"/>
-          <w:szCs w:val="26"/>
-        </w:rPr>
-        <w:t>feature_x</w:t>
-      </w:r>
-      <w:proofErr w:type="spellEnd"/>
       <w:r>
         <w:rPr>
           <w:rFonts w:eastAsia="Times New Roman" w:cstheme="minorHAnsi"/>
@@ -1504,183 +1476,393 @@
           <w:szCs w:val="28"/>
         </w:rPr>
         <w:br/>
-      </w:r>
-    </w:p>
-    <w:p>
-      <w:pPr>
-        <w:spacing w:after="0" w:line="240" w:lineRule="auto"/>
-        <w:rPr>
-          <w:rFonts w:eastAsia="Times New Roman" w:cstheme="minorHAnsi"/>
-          <w:color w:val="0070C0"/>
-          <w:sz w:val="24"/>
-          <w:szCs w:val="26"/>
-        </w:rPr>
-      </w:pPr>
-      <w:proofErr w:type="gramStart"/>
-      <w:r>
-        <w:rPr>
-          <w:rFonts w:eastAsia="Times New Roman" w:cstheme="minorHAnsi"/>
-          <w:sz w:val="28"/>
-          <w:szCs w:val="28"/>
-        </w:rPr>
-        <w:t>switch</w:t>
-      </w:r>
-      <w:proofErr w:type="gramEnd"/>
-      <w:r>
-        <w:rPr>
-          <w:rFonts w:eastAsia="Times New Roman" w:cstheme="minorHAnsi"/>
-          <w:sz w:val="28"/>
-          <w:szCs w:val="28"/>
-        </w:rPr>
-        <w:t xml:space="preserve"> back to master</w:t>
-      </w:r>
-      <w:r>
-        <w:rPr>
-          <w:rFonts w:eastAsia="Times New Roman" w:cstheme="minorHAnsi"/>
-          <w:sz w:val="28"/>
-          <w:szCs w:val="28"/>
-        </w:rPr>
-        <w:t xml:space="preserve">: </w:t>
-      </w:r>
-      <w:proofErr w:type="spellStart"/>
-      <w:r>
-        <w:rPr>
-          <w:rFonts w:eastAsia="Times New Roman" w:cstheme="minorHAnsi"/>
-          <w:color w:val="0070C0"/>
-          <w:sz w:val="24"/>
-          <w:szCs w:val="26"/>
-        </w:rPr>
-        <w:t>git</w:t>
-      </w:r>
-      <w:proofErr w:type="spellEnd"/>
-      <w:r>
-        <w:rPr>
-          <w:rFonts w:eastAsia="Times New Roman" w:cstheme="minorHAnsi"/>
-          <w:color w:val="0070C0"/>
-          <w:sz w:val="24"/>
-          <w:szCs w:val="26"/>
-        </w:rPr>
-        <w:t xml:space="preserve"> checkout master</w:t>
-      </w:r>
-    </w:p>
-    <w:p>
-      <w:pPr>
-        <w:spacing w:after="0" w:line="240" w:lineRule="auto"/>
-        <w:rPr>
-          <w:rFonts w:eastAsia="Times New Roman" w:cstheme="minorHAnsi"/>
-          <w:sz w:val="28"/>
-          <w:szCs w:val="28"/>
-        </w:rPr>
-      </w:pPr>
-      <w:r>
-        <w:rPr>
-          <w:rFonts w:eastAsia="Times New Roman" w:cstheme="minorHAnsi"/>
-          <w:sz w:val="28"/>
-          <w:szCs w:val="28"/>
-        </w:rPr>
-        <w:br/>
-      </w:r>
-      <w:proofErr w:type="gramStart"/>
-      <w:r>
-        <w:rPr>
-          <w:rFonts w:eastAsia="Times New Roman" w:cstheme="minorHAnsi"/>
-          <w:sz w:val="28"/>
-          <w:szCs w:val="28"/>
-        </w:rPr>
-        <w:t>and</w:t>
-      </w:r>
-      <w:proofErr w:type="gramEnd"/>
-      <w:r>
-        <w:rPr>
-          <w:rFonts w:eastAsia="Times New Roman" w:cstheme="minorHAnsi"/>
-          <w:sz w:val="28"/>
-          <w:szCs w:val="28"/>
-        </w:rPr>
-        <w:t xml:space="preserve"> delete the branch again</w:t>
-      </w:r>
-      <w:r>
-        <w:rPr>
-          <w:rFonts w:eastAsia="Times New Roman" w:cstheme="minorHAnsi"/>
-          <w:sz w:val="28"/>
-          <w:szCs w:val="28"/>
-        </w:rPr>
-        <w:t xml:space="preserve">: </w:t>
-      </w:r>
-      <w:proofErr w:type="spellStart"/>
-      <w:r>
-        <w:rPr>
-          <w:rFonts w:eastAsia="Times New Roman" w:cstheme="minorHAnsi"/>
-          <w:color w:val="0070C0"/>
-          <w:sz w:val="24"/>
-          <w:szCs w:val="26"/>
-        </w:rPr>
-        <w:t>git</w:t>
-      </w:r>
-      <w:proofErr w:type="spellEnd"/>
-      <w:r>
-        <w:rPr>
-          <w:rFonts w:eastAsia="Times New Roman" w:cstheme="minorHAnsi"/>
-          <w:color w:val="0070C0"/>
-          <w:sz w:val="24"/>
-          <w:szCs w:val="26"/>
-        </w:rPr>
-        <w:t xml:space="preserve"> branch -d </w:t>
-      </w:r>
-      <w:proofErr w:type="spellStart"/>
-      <w:r>
-        <w:rPr>
-          <w:rFonts w:eastAsia="Times New Roman" w:cstheme="minorHAnsi"/>
-          <w:color w:val="0070C0"/>
-          <w:sz w:val="24"/>
-          <w:szCs w:val="26"/>
-        </w:rPr>
-        <w:t>feature_x</w:t>
-      </w:r>
-      <w:proofErr w:type="spellEnd"/>
-    </w:p>
-    <w:p>
-      <w:pPr>
-        <w:spacing w:after="0" w:line="240" w:lineRule="auto"/>
-        <w:rPr>
-          <w:rFonts w:eastAsia="Times New Roman" w:cstheme="minorHAnsi"/>
-          <w:sz w:val="28"/>
-          <w:szCs w:val="28"/>
-        </w:rPr>
-      </w:pPr>
-      <w:r>
-        <w:rPr>
-          <w:rFonts w:eastAsia="Times New Roman" w:cstheme="minorHAnsi"/>
-          <w:sz w:val="28"/>
-          <w:szCs w:val="28"/>
-        </w:rPr>
-        <w:br/>
-      </w:r>
-      <w:proofErr w:type="gramStart"/>
-      <w:r>
-        <w:rPr>
-          <w:rFonts w:eastAsia="Times New Roman" w:cstheme="minorHAnsi"/>
-          <w:sz w:val="28"/>
-          <w:szCs w:val="28"/>
-        </w:rPr>
-        <w:t>a</w:t>
-      </w:r>
-      <w:proofErr w:type="gramEnd"/>
-      <w:r>
-        <w:rPr>
-          <w:rFonts w:eastAsia="Times New Roman" w:cstheme="minorHAnsi"/>
-          <w:sz w:val="28"/>
-          <w:szCs w:val="28"/>
-        </w:rPr>
-        <w:t xml:space="preserve"> branch is </w:t>
-      </w:r>
-      <w:r>
-        <w:rPr>
-          <w:rFonts w:eastAsia="Times New Roman" w:cstheme="minorHAnsi"/>
+        <w:t>Now you are able to push your changes to the selected remote server</w:t>
+      </w:r>
+      <w:r>
+        <w:rPr>
+          <w:rFonts w:eastAsia="Times New Roman" w:cstheme="minorHAnsi"/>
+          <w:sz w:val="28"/>
+          <w:szCs w:val="28"/>
+        </w:rPr>
+        <w:t>.</w:t>
+      </w:r>
+    </w:p>
+    <w:p>
+      <w:pPr>
+        <w:spacing w:after="0" w:line="240" w:lineRule="auto"/>
+        <w:rPr>
+          <w:rFonts w:eastAsia="Times New Roman" w:cstheme="minorHAnsi"/>
+          <w:sz w:val="28"/>
+          <w:szCs w:val="28"/>
+        </w:rPr>
+      </w:pPr>
+    </w:p>
+    <w:p>
+      <w:pPr>
+        <w:spacing w:after="0" w:line="240" w:lineRule="auto"/>
+        <w:outlineLvl w:val="1"/>
+        <w:rPr>
+          <w:rFonts w:eastAsia="Times New Roman" w:cstheme="minorHAnsi"/>
+          <w:b/>
+          <w:bCs/>
+          <w:sz w:val="40"/>
+          <w:szCs w:val="40"/>
+        </w:rPr>
+      </w:pPr>
+      <w:bookmarkStart w:id="4" w:name="branching"/>
+      <w:bookmarkEnd w:id="4"/>
+      <w:proofErr w:type="gramStart"/>
+      <w:r>
+        <w:rPr>
+          <w:rFonts w:eastAsia="Times New Roman" w:cstheme="minorHAnsi"/>
+          <w:b/>
+          <w:bCs/>
+          <w:sz w:val="40"/>
+          <w:szCs w:val="40"/>
+        </w:rPr>
+        <w:t>branching</w:t>
+      </w:r>
+      <w:proofErr w:type="gramEnd"/>
+    </w:p>
+    <w:p>
+      <w:pPr>
+        <w:spacing w:after="0" w:line="240" w:lineRule="auto"/>
+        <w:jc w:val="both"/>
+        <w:rPr>
+          <w:rFonts w:eastAsia="Times New Roman" w:cstheme="minorHAnsi"/>
+          <w:sz w:val="28"/>
+          <w:szCs w:val="28"/>
+        </w:rPr>
+      </w:pPr>
+      <w:r>
+        <w:rPr>
+          <w:rFonts w:eastAsia="Times New Roman" w:cstheme="minorHAnsi"/>
+          <w:sz w:val="28"/>
+          <w:szCs w:val="28"/>
+        </w:rPr>
+        <w:t xml:space="preserve">Branches are used to develop features isolated from each other. The </w:t>
+      </w:r>
+      <w:r>
+        <w:rPr>
+          <w:rFonts w:eastAsia="Times New Roman" w:cstheme="minorHAnsi"/>
+          <w:b/>
+          <w:bCs/>
           <w:i/>
           <w:iCs/>
           <w:sz w:val="28"/>
           <w:szCs w:val="28"/>
         </w:rPr>
+        <w:t>master</w:t>
+      </w:r>
+      <w:r>
+        <w:rPr>
+          <w:rFonts w:eastAsia="Times New Roman" w:cstheme="minorHAnsi"/>
+          <w:sz w:val="28"/>
+          <w:szCs w:val="28"/>
+        </w:rPr>
+        <w:t xml:space="preserve"> branch is the "default" branch when you create a repository. Use other branches for development and merge them back to the master branch upon completion. </w:t>
+      </w:r>
+    </w:p>
+    <w:p>
+      <w:pPr>
+        <w:spacing w:after="0" w:line="240" w:lineRule="auto"/>
+        <w:rPr>
+          <w:rFonts w:eastAsia="Times New Roman" w:cstheme="minorHAnsi"/>
+          <w:sz w:val="28"/>
+          <w:szCs w:val="28"/>
+        </w:rPr>
+      </w:pPr>
+    </w:p>
+    <w:p>
+      <w:pPr>
+        <w:spacing w:after="0" w:line="240" w:lineRule="auto"/>
+        <w:rPr>
+          <w:rFonts w:eastAsia="Times New Roman" w:cstheme="minorHAnsi"/>
+          <w:sz w:val="28"/>
+          <w:szCs w:val="28"/>
+        </w:rPr>
+      </w:pPr>
+    </w:p>
+    <w:p>
+      <w:pPr>
+        <w:spacing w:after="0" w:line="240" w:lineRule="auto"/>
+        <w:rPr>
+          <w:rFonts w:eastAsia="Times New Roman" w:cstheme="minorHAnsi"/>
+          <w:sz w:val="28"/>
+          <w:szCs w:val="28"/>
+        </w:rPr>
+      </w:pPr>
+      <w:proofErr w:type="gramStart"/>
+      <w:r>
+        <w:rPr>
+          <w:rFonts w:eastAsia="Times New Roman" w:cstheme="minorHAnsi"/>
+          <w:sz w:val="28"/>
+          <w:szCs w:val="28"/>
+        </w:rPr>
+        <w:t>create</w:t>
+      </w:r>
+      <w:proofErr w:type="gramEnd"/>
+      <w:r>
+        <w:rPr>
+          <w:rFonts w:eastAsia="Times New Roman" w:cstheme="minorHAnsi"/>
+          <w:sz w:val="28"/>
+          <w:szCs w:val="28"/>
+        </w:rPr>
+        <w:t xml:space="preserve"> a new branch named "</w:t>
+      </w:r>
+      <w:proofErr w:type="spellStart"/>
+      <w:r>
+        <w:rPr>
+          <w:rFonts w:eastAsia="Times New Roman" w:cstheme="minorHAnsi"/>
+          <w:sz w:val="28"/>
+          <w:szCs w:val="28"/>
+        </w:rPr>
+        <w:t>feature_x</w:t>
+      </w:r>
+      <w:proofErr w:type="spellEnd"/>
+      <w:r>
+        <w:rPr>
+          <w:rFonts w:eastAsia="Times New Roman" w:cstheme="minorHAnsi"/>
+          <w:sz w:val="28"/>
+          <w:szCs w:val="28"/>
+        </w:rPr>
+        <w:t>" and switch to it using</w:t>
+      </w:r>
+      <w:r>
+        <w:rPr>
+          <w:rFonts w:eastAsia="Times New Roman" w:cstheme="minorHAnsi"/>
+          <w:sz w:val="28"/>
+          <w:szCs w:val="28"/>
+        </w:rPr>
+        <w:t xml:space="preserve">: </w:t>
+      </w:r>
+    </w:p>
+    <w:p>
+      <w:pPr>
+        <w:spacing w:after="0" w:line="240" w:lineRule="auto"/>
+        <w:rPr>
+          <w:rFonts w:eastAsia="Times New Roman" w:cstheme="minorHAnsi"/>
+          <w:sz w:val="28"/>
+          <w:szCs w:val="28"/>
+        </w:rPr>
+      </w:pPr>
+      <w:proofErr w:type="spellStart"/>
+      <w:proofErr w:type="gramStart"/>
+      <w:r>
+        <w:rPr>
+          <w:rFonts w:ascii="Courier New" w:eastAsia="Times New Roman" w:hAnsi="Courier New" w:cs="Courier New"/>
+          <w:color w:val="0070C0"/>
+          <w:sz w:val="24"/>
+          <w:szCs w:val="26"/>
+        </w:rPr>
+        <w:t>git</w:t>
+      </w:r>
+      <w:proofErr w:type="spellEnd"/>
+      <w:proofErr w:type="gramEnd"/>
+      <w:r>
+        <w:rPr>
+          <w:rFonts w:ascii="Courier New" w:eastAsia="Times New Roman" w:hAnsi="Courier New" w:cs="Courier New"/>
+          <w:color w:val="0070C0"/>
+          <w:sz w:val="24"/>
+          <w:szCs w:val="26"/>
+        </w:rPr>
+        <w:t xml:space="preserve"> checkout -b </w:t>
+      </w:r>
+      <w:proofErr w:type="spellStart"/>
+      <w:r>
+        <w:rPr>
+          <w:rFonts w:ascii="Courier New" w:eastAsia="Times New Roman" w:hAnsi="Courier New" w:cs="Courier New"/>
+          <w:color w:val="0070C0"/>
+          <w:sz w:val="24"/>
+          <w:szCs w:val="26"/>
+        </w:rPr>
+        <w:t>feature_x</w:t>
+      </w:r>
+      <w:proofErr w:type="spellEnd"/>
+      <w:r>
+        <w:rPr>
+          <w:rFonts w:ascii="Courier New" w:eastAsia="Times New Roman" w:hAnsi="Courier New" w:cs="Courier New"/>
+          <w:sz w:val="28"/>
+          <w:szCs w:val="28"/>
+        </w:rPr>
+        <w:br/>
+      </w:r>
+    </w:p>
+    <w:p>
+      <w:pPr>
+        <w:spacing w:after="0" w:line="240" w:lineRule="auto"/>
+        <w:rPr>
+          <w:rFonts w:ascii="Courier New" w:eastAsia="Times New Roman" w:hAnsi="Courier New" w:cs="Courier New"/>
+          <w:color w:val="0070C0"/>
+          <w:sz w:val="24"/>
+          <w:szCs w:val="26"/>
+        </w:rPr>
+      </w:pPr>
+      <w:proofErr w:type="gramStart"/>
+      <w:r>
+        <w:rPr>
+          <w:rFonts w:eastAsia="Times New Roman" w:cstheme="minorHAnsi"/>
+          <w:sz w:val="28"/>
+          <w:szCs w:val="28"/>
+        </w:rPr>
+        <w:t>switch</w:t>
+      </w:r>
+      <w:proofErr w:type="gramEnd"/>
+      <w:r>
+        <w:rPr>
+          <w:rFonts w:eastAsia="Times New Roman" w:cstheme="minorHAnsi"/>
+          <w:sz w:val="28"/>
+          <w:szCs w:val="28"/>
+        </w:rPr>
+        <w:t xml:space="preserve"> back to master</w:t>
+      </w:r>
+      <w:r>
+        <w:rPr>
+          <w:rFonts w:eastAsia="Times New Roman" w:cstheme="minorHAnsi"/>
+          <w:sz w:val="28"/>
+          <w:szCs w:val="28"/>
+        </w:rPr>
+        <w:t xml:space="preserve">: </w:t>
+      </w:r>
+      <w:proofErr w:type="spellStart"/>
+      <w:r>
+        <w:rPr>
+          <w:rFonts w:ascii="Courier New" w:eastAsia="Times New Roman" w:hAnsi="Courier New" w:cs="Courier New"/>
+          <w:color w:val="0070C0"/>
+          <w:sz w:val="24"/>
+          <w:szCs w:val="26"/>
+        </w:rPr>
+        <w:t>git</w:t>
+      </w:r>
+      <w:proofErr w:type="spellEnd"/>
+      <w:r>
+        <w:rPr>
+          <w:rFonts w:ascii="Courier New" w:eastAsia="Times New Roman" w:hAnsi="Courier New" w:cs="Courier New"/>
+          <w:color w:val="0070C0"/>
+          <w:sz w:val="24"/>
+          <w:szCs w:val="26"/>
+        </w:rPr>
+        <w:t xml:space="preserve"> checkout master</w:t>
+      </w:r>
+    </w:p>
+    <w:p>
+      <w:pPr>
+        <w:spacing w:after="0" w:line="240" w:lineRule="auto"/>
+        <w:rPr>
+          <w:rFonts w:eastAsia="Times New Roman" w:cstheme="minorHAnsi"/>
+          <w:sz w:val="28"/>
+          <w:szCs w:val="28"/>
+        </w:rPr>
+      </w:pPr>
+      <w:r>
+        <w:rPr>
+          <w:rFonts w:eastAsia="Times New Roman" w:cstheme="minorHAnsi"/>
+          <w:sz w:val="28"/>
+          <w:szCs w:val="28"/>
+        </w:rPr>
+        <w:br/>
+      </w:r>
+      <w:proofErr w:type="gramStart"/>
+      <w:r>
+        <w:rPr>
+          <w:rFonts w:eastAsia="Times New Roman" w:cstheme="minorHAnsi"/>
+          <w:sz w:val="28"/>
+          <w:szCs w:val="28"/>
+        </w:rPr>
+        <w:t>and</w:t>
+      </w:r>
+      <w:proofErr w:type="gramEnd"/>
+      <w:r>
+        <w:rPr>
+          <w:rFonts w:eastAsia="Times New Roman" w:cstheme="minorHAnsi"/>
+          <w:sz w:val="28"/>
+          <w:szCs w:val="28"/>
+        </w:rPr>
+        <w:t xml:space="preserve"> delete the branch again</w:t>
+      </w:r>
+      <w:r>
+        <w:rPr>
+          <w:rFonts w:eastAsia="Times New Roman" w:cstheme="minorHAnsi"/>
+          <w:sz w:val="28"/>
+          <w:szCs w:val="28"/>
+        </w:rPr>
+        <w:t xml:space="preserve">: </w:t>
+      </w:r>
+      <w:proofErr w:type="spellStart"/>
+      <w:r>
+        <w:rPr>
+          <w:rFonts w:ascii="Courier New" w:eastAsia="Times New Roman" w:hAnsi="Courier New" w:cs="Courier New"/>
+          <w:color w:val="0070C0"/>
+          <w:sz w:val="24"/>
+          <w:szCs w:val="26"/>
+        </w:rPr>
+        <w:t>git</w:t>
+      </w:r>
+      <w:proofErr w:type="spellEnd"/>
+      <w:r>
+        <w:rPr>
+          <w:rFonts w:ascii="Courier New" w:eastAsia="Times New Roman" w:hAnsi="Courier New" w:cs="Courier New"/>
+          <w:color w:val="0070C0"/>
+          <w:sz w:val="24"/>
+          <w:szCs w:val="26"/>
+        </w:rPr>
+        <w:t xml:space="preserve"> branch -d </w:t>
+      </w:r>
+      <w:proofErr w:type="spellStart"/>
+      <w:r>
+        <w:rPr>
+          <w:rFonts w:ascii="Courier New" w:eastAsia="Times New Roman" w:hAnsi="Courier New" w:cs="Courier New"/>
+          <w:color w:val="0070C0"/>
+          <w:sz w:val="24"/>
+          <w:szCs w:val="26"/>
+        </w:rPr>
+        <w:t>feature_x</w:t>
+      </w:r>
+      <w:proofErr w:type="spellEnd"/>
+    </w:p>
+    <w:p>
+      <w:pPr>
+        <w:spacing w:after="0" w:line="240" w:lineRule="auto"/>
+        <w:rPr>
+          <w:rFonts w:eastAsia="Times New Roman" w:cstheme="minorHAnsi"/>
+          <w:sz w:val="28"/>
+          <w:szCs w:val="28"/>
+        </w:rPr>
+      </w:pPr>
+      <w:r>
+        <w:rPr>
+          <w:rFonts w:eastAsia="Times New Roman" w:cstheme="minorHAnsi"/>
+          <w:sz w:val="28"/>
+          <w:szCs w:val="28"/>
+        </w:rPr>
+        <w:br/>
+      </w:r>
+      <w:proofErr w:type="gramStart"/>
+      <w:r>
+        <w:rPr>
+          <w:rFonts w:eastAsia="Times New Roman" w:cstheme="minorHAnsi"/>
+          <w:sz w:val="28"/>
+          <w:szCs w:val="28"/>
+        </w:rPr>
+        <w:t>a</w:t>
+      </w:r>
+      <w:proofErr w:type="gramEnd"/>
+      <w:r>
+        <w:rPr>
+          <w:rFonts w:eastAsia="Times New Roman" w:cstheme="minorHAnsi"/>
+          <w:sz w:val="28"/>
+          <w:szCs w:val="28"/>
+        </w:rPr>
+        <w:t xml:space="preserve"> branch is </w:t>
+      </w:r>
+      <w:r>
+        <w:rPr>
+          <w:rFonts w:eastAsia="Times New Roman" w:cstheme="minorHAnsi"/>
+          <w:i/>
+          <w:iCs/>
+          <w:sz w:val="28"/>
+          <w:szCs w:val="28"/>
+        </w:rPr>
         <w:t>not available to others</w:t>
       </w:r>
       <w:r>
@@ -1697,12 +1879,12 @@
           <w:sz w:val="28"/>
           <w:szCs w:val="28"/>
         </w:rPr>
-        <w:br/>
-      </w:r>
-      <w:proofErr w:type="spellStart"/>
-      <w:r>
-        <w:rPr>
-          <w:rFonts w:eastAsia="Times New Roman" w:cstheme="minorHAnsi"/>
+        <w:t xml:space="preserve">: </w:t>
+      </w:r>
+      <w:proofErr w:type="spellStart"/>
+      <w:r>
+        <w:rPr>
+          <w:rFonts w:ascii="Courier New" w:eastAsia="Times New Roman" w:hAnsi="Courier New" w:cs="Courier New"/>
           <w:color w:val="0070C0"/>
           <w:sz w:val="24"/>
           <w:szCs w:val="26"/>
@@ -1712,7 +1894,7 @@
       <w:proofErr w:type="spellEnd"/>
       <w:r>
         <w:rPr>
-          <w:rFonts w:eastAsia="Times New Roman" w:cstheme="minorHAnsi"/>
+          <w:rFonts w:ascii="Courier New" w:eastAsia="Times New Roman" w:hAnsi="Courier New" w:cs="Courier New"/>
           <w:color w:val="0070C0"/>
           <w:sz w:val="24"/>
           <w:szCs w:val="26"/>
@@ -1742,8 +1924,11 @@
       </w:pPr>
       <w:bookmarkStart w:id="5" w:name="update"/>
       <w:bookmarkEnd w:id="5"/>
-      <w:proofErr w:type="gramStart"/>
-      <w:r>
+    </w:p>
+    <w:p>
+      <w:pPr>
+        <w:spacing w:after="0" w:line="240" w:lineRule="auto"/>
+        <w:outlineLvl w:val="1"/>
         <w:rPr>
           <w:rFonts w:eastAsia="Times New Roman" w:cstheme="minorHAnsi"/>
           <w:b/>
@@ -1751,6 +1936,16 @@
           <w:sz w:val="40"/>
           <w:szCs w:val="40"/>
         </w:rPr>
+      </w:pPr>
+      <w:proofErr w:type="gramStart"/>
+      <w:r>
+        <w:rPr>
+          <w:rFonts w:eastAsia="Times New Roman" w:cstheme="minorHAnsi"/>
+          <w:b/>
+          <w:bCs/>
+          <w:sz w:val="40"/>
+          <w:szCs w:val="40"/>
+        </w:rPr>
         <w:lastRenderedPageBreak/>
         <w:t>update</w:t>
       </w:r>
@@ -1769,6 +1964,7 @@
     <w:p>
       <w:pPr>
         <w:spacing w:after="0" w:line="240" w:lineRule="auto"/>
+        <w:jc w:val="both"/>
         <w:rPr>
           <w:rFonts w:eastAsia="Times New Roman" w:cstheme="minorHAnsi"/>
           <w:sz w:val="28"/>
@@ -1804,7 +2000,7 @@
       <w:proofErr w:type="spellStart"/>
       <w:r>
         <w:rPr>
-          <w:rFonts w:eastAsia="Times New Roman" w:cstheme="minorHAnsi"/>
+          <w:rFonts w:ascii="Courier New" w:eastAsia="Times New Roman" w:hAnsi="Courier New" w:cs="Courier New"/>
           <w:color w:val="0070C0"/>
           <w:sz w:val="24"/>
           <w:szCs w:val="26"/>
@@ -1814,7 +2010,7 @@
       <w:proofErr w:type="spellEnd"/>
       <w:r>
         <w:rPr>
-          <w:rFonts w:eastAsia="Times New Roman" w:cstheme="minorHAnsi"/>
+          <w:rFonts w:ascii="Courier New" w:eastAsia="Times New Roman" w:hAnsi="Courier New" w:cs="Courier New"/>
           <w:color w:val="0070C0"/>
           <w:sz w:val="24"/>
           <w:szCs w:val="26"/>
@@ -1823,11 +2019,18 @@
       </w:r>
       <w:r>
         <w:rPr>
-          <w:rFonts w:eastAsia="Times New Roman" w:cstheme="minorHAnsi"/>
+          <w:rFonts w:ascii="Courier New" w:eastAsia="Times New Roman" w:hAnsi="Courier New" w:cs="Courier New"/>
           <w:sz w:val="28"/>
           <w:szCs w:val="28"/>
         </w:rPr>
         <w:br/>
+      </w:r>
+      <w:r>
+        <w:rPr>
+          <w:rFonts w:eastAsia="Times New Roman" w:cstheme="minorHAnsi"/>
+          <w:sz w:val="28"/>
+          <w:szCs w:val="28"/>
+        </w:rPr>
         <w:t xml:space="preserve">in your working directory to </w:t>
       </w:r>
       <w:r>
@@ -1871,7 +2074,7 @@
       <w:pPr>
         <w:spacing w:after="0" w:line="240" w:lineRule="auto"/>
         <w:rPr>
-          <w:rFonts w:eastAsia="Times New Roman" w:cstheme="minorHAnsi"/>
+          <w:rFonts w:ascii="Times New Roman" w:eastAsia="Times New Roman" w:hAnsi="Times New Roman" w:cs="Times New Roman"/>
           <w:sz w:val="28"/>
           <w:szCs w:val="28"/>
         </w:rPr>
@@ -1904,16 +2107,27 @@
       </w:r>
       <w:r>
         <w:rPr>
-          <w:rFonts w:eastAsia="Times New Roman" w:cstheme="minorHAnsi"/>
+          <w:rFonts w:ascii="Times New Roman" w:eastAsia="Times New Roman" w:hAnsi="Times New Roman" w:cs="Times New Roman"/>
           <w:sz w:val="28"/>
           <w:szCs w:val="28"/>
         </w:rPr>
         <w:t xml:space="preserve">: </w:t>
       </w:r>
-      <w:proofErr w:type="spellStart"/>
-      <w:r>
-        <w:rPr>
-          <w:rFonts w:eastAsia="Times New Roman" w:cstheme="minorHAnsi"/>
+    </w:p>
+    <w:p>
+      <w:pPr>
+        <w:spacing w:after="0" w:line="240" w:lineRule="auto"/>
+        <w:rPr>
+          <w:rFonts w:eastAsia="Times New Roman" w:cstheme="minorHAnsi"/>
+          <w:sz w:val="28"/>
+          <w:szCs w:val="28"/>
+        </w:rPr>
+      </w:pPr>
+      <w:proofErr w:type="spellStart"/>
+      <w:proofErr w:type="gramStart"/>
+      <w:r>
+        <w:rPr>
+          <w:rFonts w:ascii="Courier New" w:eastAsia="Times New Roman" w:hAnsi="Courier New" w:cs="Courier New"/>
           <w:color w:val="0070C0"/>
           <w:sz w:val="24"/>
           <w:szCs w:val="26"/>
@@ -1921,9 +2135,10 @@
         <w:t>git</w:t>
       </w:r>
       <w:proofErr w:type="spellEnd"/>
-      <w:r>
-        <w:rPr>
-          <w:rFonts w:eastAsia="Times New Roman" w:cstheme="minorHAnsi"/>
+      <w:proofErr w:type="gramEnd"/>
+      <w:r>
+        <w:rPr>
+          <w:rFonts w:ascii="Courier New" w:eastAsia="Times New Roman" w:hAnsi="Courier New" w:cs="Courier New"/>
           <w:color w:val="0070C0"/>
           <w:sz w:val="24"/>
           <w:szCs w:val="26"/>
@@ -1934,8 +2149,9 @@
     <w:p>
       <w:pPr>
         <w:spacing w:after="0" w:line="240" w:lineRule="auto"/>
-        <w:rPr>
-          <w:rFonts w:eastAsia="Times New Roman" w:cstheme="minorHAnsi"/>
+        <w:jc w:val="both"/>
+        <w:rPr>
+          <w:rFonts w:ascii="Courier New" w:eastAsia="Times New Roman" w:hAnsi="Courier New" w:cs="Courier New"/>
           <w:sz w:val="28"/>
           <w:szCs w:val="28"/>
         </w:rPr>
@@ -2038,7 +2254,6 @@
         </w:rPr>
         <w:t>. After changing, you need to mark them as merged with</w:t>
       </w:r>
-      <w:proofErr w:type="gramStart"/>
       <w:r>
         <w:rPr>
           <w:rFonts w:eastAsia="Times New Roman" w:cstheme="minorHAnsi"/>
@@ -2047,7 +2262,44 @@
         </w:rPr>
         <w:t>:</w:t>
       </w:r>
-      <w:proofErr w:type="gramEnd"/>
+      <w:r>
+        <w:rPr>
+          <w:rFonts w:eastAsia="Times New Roman" w:cstheme="minorHAnsi"/>
+          <w:sz w:val="28"/>
+          <w:szCs w:val="28"/>
+        </w:rPr>
+        <w:t xml:space="preserve"> </w:t>
+      </w:r>
+      <w:proofErr w:type="spellStart"/>
+      <w:r>
+        <w:rPr>
+          <w:rFonts w:ascii="Courier New" w:eastAsia="Times New Roman" w:hAnsi="Courier New" w:cs="Courier New"/>
+          <w:color w:val="0070C0"/>
+          <w:sz w:val="24"/>
+          <w:szCs w:val="26"/>
+        </w:rPr>
+        <w:t>git</w:t>
+      </w:r>
+      <w:proofErr w:type="spellEnd"/>
+      <w:r>
+        <w:rPr>
+          <w:rFonts w:ascii="Courier New" w:eastAsia="Times New Roman" w:hAnsi="Courier New" w:cs="Courier New"/>
+          <w:color w:val="0070C0"/>
+          <w:sz w:val="24"/>
+          <w:szCs w:val="26"/>
+        </w:rPr>
+        <w:t xml:space="preserve"> add &lt;filename&gt;</w:t>
+      </w:r>
+    </w:p>
+    <w:p>
+      <w:pPr>
+        <w:spacing w:after="0" w:line="240" w:lineRule="auto"/>
+        <w:rPr>
+          <w:rFonts w:eastAsia="Times New Roman" w:cstheme="minorHAnsi"/>
+          <w:sz w:val="28"/>
+          <w:szCs w:val="28"/>
+        </w:rPr>
+      </w:pPr>
       <w:r>
         <w:rPr>
           <w:rFonts w:eastAsia="Times New Roman" w:cstheme="minorHAnsi"/>
@@ -2056,10 +2308,48 @@
         </w:rPr>
         <w:br/>
       </w:r>
-      <w:proofErr w:type="spellStart"/>
-      <w:r>
-        <w:rPr>
-          <w:rFonts w:eastAsia="Times New Roman" w:cstheme="minorHAnsi"/>
+      <w:proofErr w:type="gramStart"/>
+      <w:r>
+        <w:rPr>
+          <w:rFonts w:eastAsia="Times New Roman" w:cstheme="minorHAnsi"/>
+          <w:sz w:val="28"/>
+          <w:szCs w:val="28"/>
+        </w:rPr>
+        <w:t>before</w:t>
+      </w:r>
+      <w:proofErr w:type="gramEnd"/>
+      <w:r>
+        <w:rPr>
+          <w:rFonts w:eastAsia="Times New Roman" w:cstheme="minorHAnsi"/>
+          <w:sz w:val="28"/>
+          <w:szCs w:val="28"/>
+        </w:rPr>
+        <w:t xml:space="preserve"> merging changes, you can also preview them by using</w:t>
+      </w:r>
+      <w:r>
+        <w:rPr>
+          <w:rFonts w:eastAsia="Times New Roman" w:cstheme="minorHAnsi"/>
+          <w:sz w:val="28"/>
+          <w:szCs w:val="28"/>
+        </w:rPr>
+        <w:t xml:space="preserve">: </w:t>
+      </w:r>
+    </w:p>
+    <w:p>
+      <w:pPr>
+        <w:spacing w:after="0" w:line="240" w:lineRule="auto"/>
+        <w:rPr>
+          <w:rFonts w:ascii="Courier New" w:eastAsia="Times New Roman" w:hAnsi="Courier New" w:cs="Courier New"/>
+          <w:color w:val="0070C0"/>
+          <w:sz w:val="28"/>
+          <w:szCs w:val="28"/>
+        </w:rPr>
+      </w:pPr>
+      <w:proofErr w:type="spellStart"/>
+      <w:proofErr w:type="gramStart"/>
+      <w:r>
+        <w:rPr>
+          <w:rFonts w:ascii="Courier New" w:eastAsia="Times New Roman" w:hAnsi="Courier New" w:cs="Courier New"/>
           <w:color w:val="0070C0"/>
           <w:sz w:val="24"/>
           <w:szCs w:val="26"/>
@@ -2067,86 +2357,10 @@
         <w:t>git</w:t>
       </w:r>
       <w:proofErr w:type="spellEnd"/>
-      <w:r>
-        <w:rPr>
-          <w:rFonts w:eastAsia="Times New Roman" w:cstheme="minorHAnsi"/>
-          <w:color w:val="0070C0"/>
-          <w:sz w:val="24"/>
-          <w:szCs w:val="26"/>
-        </w:rPr>
-        <w:t xml:space="preserve"> add &lt;filename&gt;</w:t>
-      </w:r>
-    </w:p>
-    <w:p>
-      <w:pPr>
-        <w:spacing w:after="0" w:line="240" w:lineRule="auto"/>
-        <w:rPr>
-          <w:rFonts w:eastAsia="Times New Roman" w:cstheme="minorHAnsi"/>
-          <w:sz w:val="28"/>
-          <w:szCs w:val="28"/>
-        </w:rPr>
-      </w:pPr>
-      <w:r>
-        <w:rPr>
-          <w:rFonts w:eastAsia="Times New Roman" w:cstheme="minorHAnsi"/>
-          <w:sz w:val="28"/>
-          <w:szCs w:val="28"/>
-        </w:rPr>
-        <w:br/>
-      </w:r>
-      <w:proofErr w:type="gramStart"/>
-      <w:r>
-        <w:rPr>
-          <w:rFonts w:eastAsia="Times New Roman" w:cstheme="minorHAnsi"/>
-          <w:sz w:val="28"/>
-          <w:szCs w:val="28"/>
-        </w:rPr>
-        <w:t>before</w:t>
-      </w:r>
-      <w:proofErr w:type="gramEnd"/>
-      <w:r>
-        <w:rPr>
-          <w:rFonts w:eastAsia="Times New Roman" w:cstheme="minorHAnsi"/>
-          <w:sz w:val="28"/>
-          <w:szCs w:val="28"/>
-        </w:rPr>
-        <w:t xml:space="preserve"> merging changes, you can also preview them by using</w:t>
-      </w:r>
-      <w:r>
-        <w:rPr>
-          <w:rFonts w:eastAsia="Times New Roman" w:cstheme="minorHAnsi"/>
-          <w:sz w:val="28"/>
-          <w:szCs w:val="28"/>
-        </w:rPr>
-        <w:t xml:space="preserve">: </w:t>
-      </w:r>
-    </w:p>
-    <w:p>
-      <w:pPr>
-        <w:spacing w:after="0" w:line="240" w:lineRule="auto"/>
-        <w:rPr>
-          <w:rFonts w:eastAsia="Times New Roman" w:cstheme="minorHAnsi"/>
-          <w:color w:val="0070C0"/>
-          <w:sz w:val="28"/>
-          <w:szCs w:val="28"/>
-        </w:rPr>
-      </w:pPr>
-      <w:proofErr w:type="spellStart"/>
-      <w:proofErr w:type="gramStart"/>
-      <w:r>
-        <w:rPr>
-          <w:rFonts w:eastAsia="Times New Roman" w:cstheme="minorHAnsi"/>
-          <w:color w:val="0070C0"/>
-          <w:sz w:val="24"/>
-          <w:szCs w:val="26"/>
-        </w:rPr>
-        <w:t>git</w:t>
-      </w:r>
-      <w:proofErr w:type="spellEnd"/>
-      <w:proofErr w:type="gramEnd"/>
-      <w:r>
-        <w:rPr>
-          <w:rFonts w:eastAsia="Times New Roman" w:cstheme="minorHAnsi"/>
+      <w:proofErr w:type="gramEnd"/>
+      <w:r>
+        <w:rPr>
+          <w:rFonts w:ascii="Courier New" w:eastAsia="Times New Roman" w:hAnsi="Courier New" w:cs="Courier New"/>
           <w:color w:val="0070C0"/>
           <w:sz w:val="24"/>
           <w:szCs w:val="26"/>
@@ -2156,7 +2370,7 @@
       <w:proofErr w:type="spellStart"/>
       <w:r>
         <w:rPr>
-          <w:rFonts w:eastAsia="Times New Roman" w:cstheme="minorHAnsi"/>
+          <w:rFonts w:ascii="Courier New" w:eastAsia="Times New Roman" w:hAnsi="Courier New" w:cs="Courier New"/>
           <w:color w:val="0070C0"/>
           <w:sz w:val="24"/>
           <w:szCs w:val="26"/>
@@ -2166,7 +2380,7 @@
       <w:proofErr w:type="spellEnd"/>
       <w:r>
         <w:rPr>
-          <w:rFonts w:eastAsia="Times New Roman" w:cstheme="minorHAnsi"/>
+          <w:rFonts w:ascii="Courier New" w:eastAsia="Times New Roman" w:hAnsi="Courier New" w:cs="Courier New"/>
           <w:color w:val="0070C0"/>
           <w:sz w:val="24"/>
           <w:szCs w:val="26"/>
@@ -2176,7 +2390,7 @@
       <w:proofErr w:type="spellStart"/>
       <w:r>
         <w:rPr>
-          <w:rFonts w:eastAsia="Times New Roman" w:cstheme="minorHAnsi"/>
+          <w:rFonts w:ascii="Courier New" w:eastAsia="Times New Roman" w:hAnsi="Courier New" w:cs="Courier New"/>
           <w:color w:val="0070C0"/>
           <w:sz w:val="24"/>
           <w:szCs w:val="26"/>
@@ -2186,7 +2400,7 @@
       <w:proofErr w:type="spellEnd"/>
       <w:r>
         <w:rPr>
-          <w:rFonts w:eastAsia="Times New Roman" w:cstheme="minorHAnsi"/>
+          <w:rFonts w:ascii="Courier New" w:eastAsia="Times New Roman" w:hAnsi="Courier New" w:cs="Courier New"/>
           <w:color w:val="0070C0"/>
           <w:sz w:val="24"/>
           <w:szCs w:val="26"/>
@@ -2195,7 +2409,7 @@
       </w:r>
       <w:r>
         <w:rPr>
-          <w:rFonts w:eastAsia="Times New Roman" w:cstheme="minorHAnsi"/>
+          <w:rFonts w:ascii="Courier New" w:eastAsia="Times New Roman" w:hAnsi="Courier New" w:cs="Courier New"/>
           <w:color w:val="0070C0"/>
           <w:sz w:val="28"/>
           <w:szCs w:val="28"/>
@@ -2244,6 +2458,7 @@
     <w:p>
       <w:pPr>
         <w:spacing w:after="0" w:line="240" w:lineRule="auto"/>
+        <w:jc w:val="both"/>
         <w:rPr>
           <w:rFonts w:eastAsia="Times New Roman" w:cstheme="minorHAnsi"/>
           <w:sz w:val="28"/>
@@ -2333,10 +2548,17 @@
       <w:r>
         <w:rPr>
           <w:rFonts w:eastAsia="Times New Roman" w:cstheme="minorHAnsi"/>
-          <w:sz w:val="28"/>
-          <w:szCs w:val="28"/>
-        </w:rPr>
-        <w:br/>
+          <w:sz w:val="24"/>
+          <w:szCs w:val="26"/>
+        </w:rPr>
+        <w:t xml:space="preserve"> </w:t>
+      </w:r>
+      <w:r>
+        <w:rPr>
+          <w:rFonts w:eastAsia="Times New Roman" w:cstheme="minorHAnsi"/>
+          <w:sz w:val="28"/>
+          <w:szCs w:val="28"/>
+        </w:rPr>
         <w:t xml:space="preserve">the </w:t>
       </w:r>
       <w:r>
@@ -2372,8 +2594,11 @@
       </w:pPr>
       <w:bookmarkStart w:id="7" w:name="log"/>
       <w:bookmarkEnd w:id="7"/>
-      <w:proofErr w:type="gramStart"/>
-      <w:r>
+    </w:p>
+    <w:p>
+      <w:pPr>
+        <w:spacing w:after="0" w:line="240" w:lineRule="auto"/>
+        <w:outlineLvl w:val="1"/>
         <w:rPr>
           <w:rFonts w:eastAsia="Times New Roman" w:cstheme="minorHAnsi"/>
           <w:b/>
@@ -2381,6 +2606,16 @@
           <w:sz w:val="40"/>
           <w:szCs w:val="40"/>
         </w:rPr>
+      </w:pPr>
+      <w:proofErr w:type="gramStart"/>
+      <w:r>
+        <w:rPr>
+          <w:rFonts w:eastAsia="Times New Roman" w:cstheme="minorHAnsi"/>
+          <w:b/>
+          <w:bCs/>
+          <w:sz w:val="40"/>
+          <w:szCs w:val="40"/>
+        </w:rPr>
         <w:t>log</w:t>
       </w:r>
       <w:proofErr w:type="gramEnd"/>
@@ -2423,7 +2658,7 @@
       <w:proofErr w:type="spellStart"/>
       <w:r>
         <w:rPr>
-          <w:rFonts w:eastAsia="Times New Roman" w:cstheme="minorHAnsi"/>
+          <w:rFonts w:ascii="Courier New" w:eastAsia="Times New Roman" w:hAnsi="Courier New" w:cs="Courier New"/>
           <w:color w:val="0070C0"/>
           <w:sz w:val="24"/>
           <w:szCs w:val="26"/>
@@ -2433,7 +2668,7 @@
       <w:proofErr w:type="spellEnd"/>
       <w:r>
         <w:rPr>
-          <w:rFonts w:eastAsia="Times New Roman" w:cstheme="minorHAnsi"/>
+          <w:rFonts w:ascii="Courier New" w:eastAsia="Times New Roman" w:hAnsi="Courier New" w:cs="Courier New"/>
           <w:color w:val="0070C0"/>
           <w:sz w:val="24"/>
           <w:szCs w:val="26"/>
@@ -2444,6 +2679,7 @@
     <w:p>
       <w:pPr>
         <w:spacing w:after="0" w:line="240" w:lineRule="auto"/>
+        <w:jc w:val="both"/>
         <w:rPr>
           <w:rFonts w:eastAsia="Times New Roman" w:cstheme="minorHAnsi"/>
           <w:sz w:val="28"/>
@@ -2480,7 +2716,7 @@
       <w:proofErr w:type="spellStart"/>
       <w:r>
         <w:rPr>
-          <w:rFonts w:eastAsia="Times New Roman" w:cstheme="minorHAnsi"/>
+          <w:rFonts w:ascii="Courier New" w:eastAsia="Times New Roman" w:hAnsi="Courier New" w:cs="Courier New"/>
           <w:color w:val="0070C0"/>
           <w:sz w:val="24"/>
           <w:szCs w:val="26"/>
@@ -2490,7 +2726,7 @@
       <w:proofErr w:type="spellEnd"/>
       <w:r>
         <w:rPr>
-          <w:rFonts w:eastAsia="Times New Roman" w:cstheme="minorHAnsi"/>
+          <w:rFonts w:ascii="Courier New" w:eastAsia="Times New Roman" w:hAnsi="Courier New" w:cs="Courier New"/>
           <w:color w:val="0070C0"/>
           <w:sz w:val="24"/>
           <w:szCs w:val="26"/>
@@ -2503,9 +2739,8 @@
         <w:spacing w:after="0" w:line="240" w:lineRule="auto"/>
         <w:rPr>
           <w:rFonts w:eastAsia="Times New Roman" w:cstheme="minorHAnsi"/>
-          <w:color w:val="0070C0"/>
-          <w:sz w:val="24"/>
-          <w:szCs w:val="26"/>
+          <w:sz w:val="28"/>
+          <w:szCs w:val="28"/>
         </w:rPr>
       </w:pPr>
       <w:r>
@@ -2550,10 +2785,22 @@
         </w:rPr>
         <w:t xml:space="preserve"> </w:t>
       </w:r>
-      <w:proofErr w:type="spellStart"/>
-      <w:r>
-        <w:rPr>
-          <w:rFonts w:eastAsia="Times New Roman" w:cstheme="minorHAnsi"/>
+    </w:p>
+    <w:p>
+      <w:pPr>
+        <w:spacing w:after="0" w:line="240" w:lineRule="auto"/>
+        <w:rPr>
+          <w:rFonts w:eastAsia="Times New Roman" w:cstheme="minorHAnsi"/>
+          <w:color w:val="0070C0"/>
+          <w:sz w:val="24"/>
+          <w:szCs w:val="26"/>
+        </w:rPr>
+      </w:pPr>
+      <w:proofErr w:type="spellStart"/>
+      <w:proofErr w:type="gramStart"/>
+      <w:r>
+        <w:rPr>
+          <w:rFonts w:ascii="Courier New" w:eastAsia="Times New Roman" w:hAnsi="Courier New" w:cs="Courier New"/>
           <w:color w:val="0070C0"/>
           <w:sz w:val="24"/>
           <w:szCs w:val="26"/>
@@ -2561,9 +2808,10 @@
         <w:t>git</w:t>
       </w:r>
       <w:proofErr w:type="spellEnd"/>
-      <w:r>
-        <w:rPr>
-          <w:rFonts w:eastAsia="Times New Roman" w:cstheme="minorHAnsi"/>
+      <w:proofErr w:type="gramEnd"/>
+      <w:r>
+        <w:rPr>
+          <w:rFonts w:ascii="Courier New" w:eastAsia="Times New Roman" w:hAnsi="Courier New" w:cs="Courier New"/>
           <w:color w:val="0070C0"/>
           <w:sz w:val="24"/>
           <w:szCs w:val="26"/>
@@ -2573,7 +2821,7 @@
       <w:proofErr w:type="spellStart"/>
       <w:r>
         <w:rPr>
-          <w:rFonts w:eastAsia="Times New Roman" w:cstheme="minorHAnsi"/>
+          <w:rFonts w:ascii="Courier New" w:eastAsia="Times New Roman" w:hAnsi="Courier New" w:cs="Courier New"/>
           <w:color w:val="0070C0"/>
           <w:sz w:val="24"/>
           <w:szCs w:val="26"/>
@@ -2607,6 +2855,7 @@
     <w:p>
       <w:pPr>
         <w:spacing w:after="0" w:line="240" w:lineRule="auto"/>
+        <w:jc w:val="both"/>
         <w:rPr>
           <w:rFonts w:eastAsia="Times New Roman" w:cstheme="minorHAnsi"/>
           <w:sz w:val="28"/>
@@ -2624,7 +2873,7 @@
       <w:proofErr w:type="spellStart"/>
       <w:r>
         <w:rPr>
-          <w:rFonts w:eastAsia="Times New Roman" w:cstheme="minorHAnsi"/>
+          <w:rFonts w:ascii="Courier New" w:eastAsia="Times New Roman" w:hAnsi="Courier New" w:cs="Courier New"/>
           <w:color w:val="0070C0"/>
           <w:sz w:val="24"/>
           <w:szCs w:val="26"/>
@@ -2634,7 +2883,7 @@
       <w:proofErr w:type="spellEnd"/>
       <w:r>
         <w:rPr>
-          <w:rFonts w:eastAsia="Times New Roman" w:cstheme="minorHAnsi"/>
+          <w:rFonts w:ascii="Courier New" w:eastAsia="Times New Roman" w:hAnsi="Courier New" w:cs="Courier New"/>
           <w:color w:val="0070C0"/>
           <w:sz w:val="24"/>
           <w:szCs w:val="26"/>
@@ -2644,7 +2893,7 @@
       <w:proofErr w:type="spellStart"/>
       <w:r>
         <w:rPr>
-          <w:rFonts w:eastAsia="Times New Roman" w:cstheme="minorHAnsi"/>
+          <w:rFonts w:ascii="Courier New" w:eastAsia="Times New Roman" w:hAnsi="Courier New" w:cs="Courier New"/>
           <w:color w:val="0070C0"/>
           <w:sz w:val="24"/>
           <w:szCs w:val="26"/>
@@ -2654,7 +2903,7 @@
       <w:proofErr w:type="spellEnd"/>
       <w:r>
         <w:rPr>
-          <w:rFonts w:eastAsia="Times New Roman" w:cstheme="minorHAnsi"/>
+          <w:rFonts w:ascii="Courier New" w:eastAsia="Times New Roman" w:hAnsi="Courier New" w:cs="Courier New"/>
           <w:color w:val="0070C0"/>
           <w:sz w:val="24"/>
           <w:szCs w:val="26"/>
@@ -2663,7 +2912,7 @@
       </w:r>
       <w:r>
         <w:rPr>
-          <w:rFonts w:eastAsia="Times New Roman" w:cstheme="minorHAnsi"/>
+          <w:rFonts w:ascii="Courier New" w:eastAsia="Times New Roman" w:hAnsi="Courier New" w:cs="Courier New"/>
           <w:color w:val="0070C0"/>
           <w:sz w:val="24"/>
           <w:szCs w:val="26"/>
@@ -2672,7 +2921,7 @@
       </w:r>
       <w:r>
         <w:rPr>
-          <w:rFonts w:eastAsia="Times New Roman" w:cstheme="minorHAnsi"/>
+          <w:rFonts w:ascii="Courier New" w:eastAsia="Times New Roman" w:hAnsi="Courier New" w:cs="Courier New"/>
           <w:color w:val="0070C0"/>
           <w:sz w:val="24"/>
           <w:szCs w:val="26"/>
@@ -2684,7 +2933,7 @@
       <w:pPr>
         <w:spacing w:after="0" w:line="240" w:lineRule="auto"/>
         <w:rPr>
-          <w:rFonts w:eastAsia="Times New Roman" w:cstheme="minorHAnsi"/>
+          <w:rFonts w:ascii="Courier New" w:eastAsia="Times New Roman" w:hAnsi="Courier New" w:cs="Courier New"/>
           <w:sz w:val="28"/>
           <w:szCs w:val="28"/>
         </w:rPr>
@@ -2708,7 +2957,7 @@
       <w:proofErr w:type="spellStart"/>
       <w:r>
         <w:rPr>
-          <w:rFonts w:eastAsia="Times New Roman" w:cstheme="minorHAnsi"/>
+          <w:rFonts w:ascii="Courier New" w:eastAsia="Times New Roman" w:hAnsi="Courier New" w:cs="Courier New"/>
           <w:color w:val="0070C0"/>
           <w:sz w:val="24"/>
           <w:szCs w:val="26"/>
@@ -2718,7 +2967,7 @@
       <w:proofErr w:type="spellEnd"/>
       <w:r>
         <w:rPr>
-          <w:rFonts w:eastAsia="Times New Roman" w:cstheme="minorHAnsi"/>
+          <w:rFonts w:ascii="Courier New" w:eastAsia="Times New Roman" w:hAnsi="Courier New" w:cs="Courier New"/>
           <w:color w:val="0070C0"/>
           <w:sz w:val="24"/>
           <w:szCs w:val="26"/>
@@ -2729,6 +2978,7 @@
     <w:p>
       <w:pPr>
         <w:spacing w:after="0" w:line="240" w:lineRule="auto"/>
+        <w:jc w:val="both"/>
         <w:rPr>
           <w:rFonts w:eastAsia="Times New Roman" w:cstheme="minorHAnsi"/>
           <w:sz w:val="28"/>
@@ -2744,10 +2994,21 @@
         <w:br/>
         <w:t xml:space="preserve">These are just a few of the possible parameters you can use. For more, see </w:t>
       </w:r>
-      <w:proofErr w:type="spellStart"/>
-      <w:r>
-        <w:rPr>
-          <w:rFonts w:eastAsia="Times New Roman" w:cstheme="minorHAnsi"/>
+    </w:p>
+    <w:p>
+      <w:pPr>
+        <w:spacing w:after="0" w:line="240" w:lineRule="auto"/>
+        <w:rPr>
+          <w:rFonts w:ascii="Courier New" w:eastAsia="Times New Roman" w:hAnsi="Courier New" w:cs="Courier New"/>
+          <w:sz w:val="28"/>
+          <w:szCs w:val="28"/>
+        </w:rPr>
+      </w:pPr>
+      <w:proofErr w:type="spellStart"/>
+      <w:proofErr w:type="gramStart"/>
+      <w:r>
+        <w:rPr>
+          <w:rFonts w:ascii="Courier New" w:eastAsia="Times New Roman" w:hAnsi="Courier New" w:cs="Courier New"/>
           <w:color w:val="0070C0"/>
           <w:sz w:val="24"/>
           <w:szCs w:val="26"/>
@@ -2755,9 +3016,10 @@
         <w:t>git</w:t>
       </w:r>
       <w:proofErr w:type="spellEnd"/>
-      <w:r>
-        <w:rPr>
-          <w:rFonts w:eastAsia="Times New Roman" w:cstheme="minorHAnsi"/>
+      <w:proofErr w:type="gramEnd"/>
+      <w:r>
+        <w:rPr>
+          <w:rFonts w:ascii="Courier New" w:eastAsia="Times New Roman" w:hAnsi="Courier New" w:cs="Courier New"/>
           <w:color w:val="0070C0"/>
           <w:sz w:val="24"/>
           <w:szCs w:val="26"/>
@@ -2793,8 +3055,11 @@
           <w:u w:val="single"/>
         </w:rPr>
       </w:pPr>
-      <w:proofErr w:type="gramStart"/>
-      <w:r>
+    </w:p>
+    <w:p>
+      <w:pPr>
+        <w:spacing w:after="0" w:line="240" w:lineRule="auto"/>
+        <w:outlineLvl w:val="1"/>
         <w:rPr>
           <w:rFonts w:eastAsia="Times New Roman" w:cstheme="minorHAnsi"/>
           <w:b/>
@@ -2803,10 +3068,12 @@
           <w:szCs w:val="40"/>
           <w:u w:val="single"/>
         </w:rPr>
-        <w:t>replace</w:t>
-      </w:r>
-      <w:proofErr w:type="gramEnd"/>
-      <w:r>
+      </w:pPr>
+    </w:p>
+    <w:p>
+      <w:pPr>
+        <w:spacing w:after="0" w:line="240" w:lineRule="auto"/>
+        <w:outlineLvl w:val="1"/>
         <w:rPr>
           <w:rFonts w:eastAsia="Times New Roman" w:cstheme="minorHAnsi"/>
           <w:b/>
@@ -2815,12 +3082,37 @@
           <w:szCs w:val="40"/>
           <w:u w:val="single"/>
         </w:rPr>
+      </w:pPr>
+      <w:proofErr w:type="gramStart"/>
+      <w:r>
+        <w:rPr>
+          <w:rFonts w:eastAsia="Times New Roman" w:cstheme="minorHAnsi"/>
+          <w:b/>
+          <w:bCs/>
+          <w:sz w:val="40"/>
+          <w:szCs w:val="40"/>
+          <w:u w:val="single"/>
+        </w:rPr>
+        <w:lastRenderedPageBreak/>
+        <w:t>replace</w:t>
+      </w:r>
+      <w:proofErr w:type="gramEnd"/>
+      <w:r>
+        <w:rPr>
+          <w:rFonts w:eastAsia="Times New Roman" w:cstheme="minorHAnsi"/>
+          <w:b/>
+          <w:bCs/>
+          <w:sz w:val="40"/>
+          <w:szCs w:val="40"/>
+          <w:u w:val="single"/>
+        </w:rPr>
         <w:t xml:space="preserve"> local changes</w:t>
       </w:r>
     </w:p>
     <w:p>
       <w:pPr>
         <w:spacing w:after="0" w:line="240" w:lineRule="auto"/>
+        <w:jc w:val="both"/>
         <w:rPr>
           <w:rFonts w:eastAsia="Times New Roman" w:cstheme="minorHAnsi"/>
           <w:sz w:val="28"/>
@@ -2847,7 +3139,7 @@
       <w:proofErr w:type="spellStart"/>
       <w:r>
         <w:rPr>
-          <w:rFonts w:eastAsia="Times New Roman" w:cstheme="minorHAnsi"/>
+          <w:rFonts w:ascii="Courier New" w:eastAsia="Times New Roman" w:hAnsi="Courier New" w:cs="Courier New"/>
           <w:color w:val="0070C0"/>
           <w:sz w:val="24"/>
           <w:szCs w:val="26"/>
@@ -2857,7 +3149,7 @@
       <w:proofErr w:type="spellEnd"/>
       <w:r>
         <w:rPr>
-          <w:rFonts w:eastAsia="Times New Roman" w:cstheme="minorHAnsi"/>
+          <w:rFonts w:ascii="Courier New" w:eastAsia="Times New Roman" w:hAnsi="Courier New" w:cs="Courier New"/>
           <w:color w:val="0070C0"/>
           <w:sz w:val="24"/>
           <w:szCs w:val="26"/>
@@ -2868,19 +3160,19 @@
     <w:p>
       <w:pPr>
         <w:spacing w:after="0" w:line="240" w:lineRule="auto"/>
-        <w:rPr>
-          <w:rFonts w:eastAsia="Times New Roman" w:cstheme="minorHAnsi"/>
-          <w:sz w:val="28"/>
-          <w:szCs w:val="28"/>
-        </w:rPr>
-      </w:pPr>
-      <w:r>
-        <w:rPr>
-          <w:rFonts w:eastAsia="Times New Roman" w:cstheme="minorHAnsi"/>
-          <w:sz w:val="28"/>
-          <w:szCs w:val="28"/>
-        </w:rPr>
-        <w:lastRenderedPageBreak/>
+        <w:jc w:val="both"/>
+        <w:rPr>
+          <w:rFonts w:eastAsia="Times New Roman" w:cstheme="minorHAnsi"/>
+          <w:sz w:val="28"/>
+          <w:szCs w:val="28"/>
+        </w:rPr>
+      </w:pPr>
+      <w:r>
+        <w:rPr>
+          <w:rFonts w:eastAsia="Times New Roman" w:cstheme="minorHAnsi"/>
+          <w:sz w:val="28"/>
+          <w:szCs w:val="28"/>
+        </w:rPr>
         <w:br/>
       </w:r>
       <w:proofErr w:type="gramStart"/>
@@ -2933,14 +3225,57 @@
         <w:spacing w:after="0" w:line="240" w:lineRule="auto"/>
         <w:ind w:left="720"/>
         <w:rPr>
-          <w:rFonts w:cstheme="minorHAnsi"/>
+          <w:rFonts w:ascii="Courier New" w:eastAsia="Times New Roman" w:hAnsi="Courier New" w:cs="Courier New"/>
+          <w:color w:val="0070C0"/>
+          <w:sz w:val="24"/>
+          <w:szCs w:val="26"/>
+        </w:rPr>
+      </w:pPr>
+      <w:r>
+        <w:rPr>
+          <w:rFonts w:eastAsia="Times New Roman" w:cstheme="minorHAnsi"/>
+          <w:sz w:val="28"/>
+          <w:szCs w:val="28"/>
+        </w:rPr>
+        <w:br/>
+      </w:r>
+      <w:proofErr w:type="spellStart"/>
+      <w:proofErr w:type="gramStart"/>
+      <w:r>
+        <w:rPr>
+          <w:rFonts w:ascii="Courier New" w:eastAsia="Times New Roman" w:hAnsi="Courier New" w:cs="Courier New"/>
+          <w:color w:val="0070C0"/>
+          <w:sz w:val="24"/>
+          <w:szCs w:val="26"/>
+        </w:rPr>
+        <w:t>git</w:t>
+      </w:r>
+      <w:proofErr w:type="spellEnd"/>
+      <w:proofErr w:type="gramEnd"/>
+      <w:r>
+        <w:rPr>
+          <w:rFonts w:ascii="Courier New" w:eastAsia="Times New Roman" w:hAnsi="Courier New" w:cs="Courier New"/>
+          <w:color w:val="0070C0"/>
+          <w:sz w:val="24"/>
+          <w:szCs w:val="26"/>
+        </w:rPr>
+        <w:t xml:space="preserve"> fetch origin</w:t>
+      </w:r>
+    </w:p>
+    <w:p>
+      <w:pPr>
+        <w:spacing w:after="0" w:line="240" w:lineRule="auto"/>
+        <w:ind w:left="720"/>
+        <w:rPr>
+          <w:rFonts w:ascii="Courier New" w:hAnsi="Courier New" w:cs="Courier New"/>
           <w:sz w:val="26"/>
           <w:szCs w:val="26"/>
         </w:rPr>
       </w:pPr>
       <w:r>
         <w:rPr>
-          <w:rFonts w:eastAsia="Times New Roman" w:cstheme="minorHAnsi"/>
+          <w:rFonts w:ascii="Courier New" w:eastAsia="Times New Roman" w:hAnsi="Courier New" w:cs="Courier New"/>
+          <w:color w:val="0070C0"/>
           <w:sz w:val="28"/>
           <w:szCs w:val="28"/>
         </w:rPr>
@@ -2950,7 +3285,7 @@
       <w:proofErr w:type="gramStart"/>
       <w:r>
         <w:rPr>
-          <w:rFonts w:eastAsia="Times New Roman" w:cstheme="minorHAnsi"/>
+          <w:rFonts w:ascii="Courier New" w:eastAsia="Times New Roman" w:hAnsi="Courier New" w:cs="Courier New"/>
           <w:color w:val="0070C0"/>
           <w:sz w:val="24"/>
           <w:szCs w:val="26"/>
@@ -2961,36 +3296,7 @@
       <w:proofErr w:type="gramEnd"/>
       <w:r>
         <w:rPr>
-          <w:rFonts w:eastAsia="Times New Roman" w:cstheme="minorHAnsi"/>
-          <w:color w:val="0070C0"/>
-          <w:sz w:val="24"/>
-          <w:szCs w:val="26"/>
-        </w:rPr>
-        <w:t xml:space="preserve"> fetch origin</w:t>
-      </w:r>
-      <w:r>
-        <w:rPr>
-          <w:rFonts w:eastAsia="Times New Roman" w:cstheme="minorHAnsi"/>
-          <w:color w:val="0070C0"/>
-          <w:sz w:val="28"/>
-          <w:szCs w:val="28"/>
-        </w:rPr>
-        <w:br/>
-      </w:r>
-      <w:proofErr w:type="spellStart"/>
-      <w:r>
-        <w:rPr>
-          <w:rFonts w:eastAsia="Times New Roman" w:cstheme="minorHAnsi"/>
-          <w:color w:val="0070C0"/>
-          <w:sz w:val="24"/>
-          <w:szCs w:val="26"/>
-        </w:rPr>
-        <w:t>git</w:t>
-      </w:r>
-      <w:proofErr w:type="spellEnd"/>
-      <w:r>
-        <w:rPr>
-          <w:rFonts w:eastAsia="Times New Roman" w:cstheme="minorHAnsi"/>
+          <w:rFonts w:ascii="Courier New" w:eastAsia="Times New Roman" w:hAnsi="Courier New" w:cs="Courier New"/>
           <w:color w:val="0070C0"/>
           <w:sz w:val="24"/>
           <w:szCs w:val="26"/>
@@ -2999,7 +3305,7 @@
       </w:r>
       <w:r>
         <w:rPr>
-          <w:rFonts w:eastAsia="Times New Roman" w:cstheme="minorHAnsi"/>
+          <w:rFonts w:ascii="Courier New" w:eastAsia="Times New Roman" w:hAnsi="Courier New" w:cs="Courier New"/>
           <w:sz w:val="28"/>
           <w:szCs w:val="28"/>
         </w:rPr>

</xml_diff>